<commit_message>
edited SOLID and DRY in report
</commit_message>
<xml_diff>
--- a/Report and Diagrams/Report.docx
+++ b/Report and Diagrams/Report.docx
@@ -882,22 +882,42 @@
           </w:pPr>
           <w:hyperlink w:anchor="_bookmark9" w:history="1">
             <w:r>
-              <w:t>Don’t Repeat</w:t>
-            </w:r>
-            <w:r>
-              <w:rPr>
-                <w:spacing w:val="-1"/>
-              </w:rPr>
-              <w:t xml:space="preserve"> </w:t>
-            </w:r>
-            <w:r>
-              <w:t>Yourself (DRY)</w:t>
+              <w:t>D</w:t>
+            </w:r>
+            <w:r>
+              <w:t xml:space="preserve">ependency Inversion Principle </w:t>
+            </w:r>
+            <w:r>
+              <w:t>(</w:t>
+            </w:r>
+            <w:r>
+              <w:t>DIP</w:t>
+            </w:r>
+            <w:r>
+              <w:t>)</w:t>
             </w:r>
             <w:r>
               <w:tab/>
               <w:t>6</w:t>
             </w:r>
           </w:hyperlink>
+        </w:p>
+        <w:p>
+          <w:pPr>
+            <w:pStyle w:val="TOC3"/>
+            <w:numPr>
+              <w:ilvl w:val="2"/>
+              <w:numId w:val="5"/>
+            </w:numPr>
+            <w:tabs>
+              <w:tab w:val="left" w:pos="983"/>
+              <w:tab w:val="right" w:leader="dot" w:pos="9472"/>
+            </w:tabs>
+            <w:ind w:left="284" w:right="1104"/>
+          </w:pPr>
+          <w:r>
+            <w:t>Don’t Repeat Yourself (DRY)</w:t>
+          </w:r>
         </w:p>
         <w:p>
           <w:pPr>
@@ -4262,6 +4282,20 @@
     <w:p>
       <w:pPr>
         <w:pStyle w:val="Heading3"/>
+        <w:tabs>
+          <w:tab w:val="left" w:pos="555"/>
+        </w:tabs>
+        <w:spacing w:before="0"/>
+        <w:ind w:left="0" w:right="962" w:firstLine="0"/>
+        <w:jc w:val="both"/>
+        <w:rPr>
+          <w:color w:val="4471C4"/>
+        </w:rPr>
+      </w:pPr>
+    </w:p>
+    <w:p>
+      <w:pPr>
+        <w:pStyle w:val="Heading3"/>
         <w:numPr>
           <w:ilvl w:val="2"/>
           <w:numId w:val="5"/>
@@ -4280,21 +4314,7 @@
         <w:rPr>
           <w:color w:val="4471C4"/>
         </w:rPr>
-        <w:lastRenderedPageBreak/>
-        <w:t>Don’t Repeat Yourself</w:t>
-      </w:r>
-      <w:r>
-        <w:rPr>
-          <w:color w:val="4471C4"/>
-          <w:spacing w:val="-1"/>
-        </w:rPr>
-        <w:t xml:space="preserve"> </w:t>
-      </w:r>
-      <w:r>
-        <w:rPr>
-          <w:color w:val="4471C4"/>
-        </w:rPr>
-        <w:t>(DRY)</w:t>
+        <w:t>Dependency Inversion Principle (DIP)</w:t>
       </w:r>
     </w:p>
     <w:p>
@@ -4305,13 +4325,37 @@
         <w:jc w:val="both"/>
       </w:pPr>
       <w:r>
-        <w:t xml:space="preserve">DRY states that every piece of knowledge must have a single, unambiguous, authoritative representation within a system. </w:t>
-      </w:r>
-      <w:r>
-        <w:t xml:space="preserve">This means that there should be no duplication of code and functionality, </w:t>
-      </w:r>
-      <w:r>
-        <w:t>encouraging code reuse and efficiency.</w:t>
+        <w:t xml:space="preserve">DIP is about </w:t>
+      </w:r>
+      <w:r>
+        <w:t xml:space="preserve">decoupling </w:t>
+      </w:r>
+      <w:r>
+        <w:t xml:space="preserve">classes </w:t>
+      </w:r>
+      <w:r>
+        <w:t>through a common abstraction</w:t>
+      </w:r>
+      <w:r>
+        <w:t>, such that h</w:t>
+      </w:r>
+      <w:r>
+        <w:t>igh-level (fundamental logic) components should not depend on low-level (specific logic) ones</w:t>
+      </w:r>
+      <w:r>
+        <w:t>, and a</w:t>
+      </w:r>
+      <w:r>
+        <w:t>bstractions should not depend on details</w:t>
+      </w:r>
+      <w:r>
+        <w:t xml:space="preserve"> (</w:t>
+      </w:r>
+      <w:r>
+        <w:t>concrete implementations)</w:t>
+      </w:r>
+      <w:r>
+        <w:t>.</w:t>
       </w:r>
     </w:p>
     <w:p>
@@ -4324,24 +4368,288 @@
     </w:p>
     <w:p>
       <w:pPr>
+        <w:pStyle w:val="BodyText"/>
+        <w:spacing w:before="134" w:line="360" w:lineRule="auto"/>
+        <w:ind w:right="962"/>
+        <w:jc w:val="both"/>
+        <w:rPr>
+          <w:color w:val="FF0000"/>
+        </w:rPr>
+      </w:pPr>
+      <w:r>
+        <w:rPr>
+          <w:color w:val="FF0000"/>
+        </w:rPr>
+        <w:t xml:space="preserve">Our group decided to </w:t>
+      </w:r>
+      <w:r>
+        <w:rPr>
+          <w:color w:val="FF0000"/>
+        </w:rPr>
+        <w:t>use XXX to ensure this…</w:t>
+      </w:r>
+    </w:p>
+    <w:p>
+      <w:pPr>
+        <w:pStyle w:val="Heading3"/>
+        <w:tabs>
+          <w:tab w:val="left" w:pos="555"/>
+        </w:tabs>
+        <w:spacing w:before="0"/>
+        <w:ind w:left="0" w:right="962" w:firstLine="0"/>
+        <w:jc w:val="both"/>
+        <w:rPr>
+          <w:color w:val="4471C4"/>
+        </w:rPr>
+      </w:pPr>
+    </w:p>
+    <w:p>
+      <w:pPr>
+        <w:pStyle w:val="Heading3"/>
+        <w:tabs>
+          <w:tab w:val="left" w:pos="555"/>
+        </w:tabs>
+        <w:spacing w:before="0"/>
+        <w:ind w:left="0" w:right="962" w:firstLine="0"/>
+        <w:jc w:val="both"/>
+        <w:rPr>
+          <w:color w:val="4471C4"/>
+        </w:rPr>
+      </w:pPr>
+    </w:p>
+    <w:p>
+      <w:pPr>
+        <w:pStyle w:val="Heading3"/>
+        <w:tabs>
+          <w:tab w:val="left" w:pos="555"/>
+        </w:tabs>
+        <w:spacing w:before="0"/>
+        <w:ind w:left="0" w:right="962" w:firstLine="0"/>
+        <w:jc w:val="both"/>
+        <w:rPr>
+          <w:color w:val="4471C4"/>
+        </w:rPr>
+      </w:pPr>
+    </w:p>
+    <w:p>
+      <w:pPr>
+        <w:pStyle w:val="Heading3"/>
+        <w:tabs>
+          <w:tab w:val="left" w:pos="555"/>
+        </w:tabs>
+        <w:spacing w:before="0"/>
+        <w:ind w:left="0" w:right="962" w:firstLine="0"/>
+        <w:jc w:val="both"/>
+        <w:rPr>
+          <w:color w:val="4471C4"/>
+        </w:rPr>
+      </w:pPr>
+    </w:p>
+    <w:p>
+      <w:pPr>
+        <w:pStyle w:val="Heading3"/>
+        <w:tabs>
+          <w:tab w:val="left" w:pos="555"/>
+        </w:tabs>
+        <w:spacing w:before="0"/>
+        <w:ind w:left="0" w:right="962" w:firstLine="0"/>
+        <w:jc w:val="both"/>
+        <w:rPr>
+          <w:color w:val="4471C4"/>
+        </w:rPr>
+      </w:pPr>
+    </w:p>
+    <w:p>
+      <w:pPr>
+        <w:pStyle w:val="Heading3"/>
+        <w:tabs>
+          <w:tab w:val="left" w:pos="555"/>
+        </w:tabs>
+        <w:spacing w:before="0"/>
+        <w:ind w:left="0" w:right="962" w:firstLine="0"/>
+        <w:jc w:val="both"/>
+        <w:rPr>
+          <w:color w:val="4471C4"/>
+        </w:rPr>
+      </w:pPr>
+    </w:p>
+    <w:p>
+      <w:pPr>
+        <w:pStyle w:val="Heading3"/>
+        <w:tabs>
+          <w:tab w:val="left" w:pos="555"/>
+        </w:tabs>
+        <w:spacing w:before="0"/>
+        <w:ind w:left="0" w:right="962" w:firstLine="0"/>
+        <w:jc w:val="both"/>
+        <w:rPr>
+          <w:color w:val="4471C4"/>
+        </w:rPr>
+      </w:pPr>
+    </w:p>
+    <w:p>
+      <w:pPr>
+        <w:pStyle w:val="Heading3"/>
+        <w:tabs>
+          <w:tab w:val="left" w:pos="555"/>
+        </w:tabs>
+        <w:spacing w:before="0"/>
+        <w:ind w:left="0" w:right="962" w:firstLine="0"/>
+        <w:jc w:val="both"/>
+        <w:rPr>
+          <w:color w:val="4471C4"/>
+        </w:rPr>
+      </w:pPr>
+    </w:p>
+    <w:p>
+      <w:pPr>
+        <w:pStyle w:val="Heading3"/>
+        <w:tabs>
+          <w:tab w:val="left" w:pos="555"/>
+        </w:tabs>
+        <w:spacing w:before="0"/>
+        <w:ind w:left="0" w:right="962" w:firstLine="0"/>
+        <w:jc w:val="both"/>
+        <w:rPr>
+          <w:color w:val="4471C4"/>
+        </w:rPr>
+      </w:pPr>
+    </w:p>
+    <w:p>
+      <w:pPr>
+        <w:pStyle w:val="Heading3"/>
+        <w:tabs>
+          <w:tab w:val="left" w:pos="555"/>
+        </w:tabs>
+        <w:spacing w:before="0"/>
+        <w:ind w:left="0" w:right="962" w:firstLine="0"/>
+        <w:jc w:val="both"/>
+        <w:rPr>
+          <w:color w:val="4471C4"/>
+        </w:rPr>
+      </w:pPr>
+    </w:p>
+    <w:p>
+      <w:pPr>
+        <w:pStyle w:val="Heading3"/>
+        <w:tabs>
+          <w:tab w:val="left" w:pos="555"/>
+        </w:tabs>
+        <w:spacing w:before="0"/>
+        <w:ind w:left="0" w:right="962" w:firstLine="0"/>
+        <w:jc w:val="both"/>
+        <w:rPr>
+          <w:color w:val="4471C4"/>
+        </w:rPr>
+      </w:pPr>
+    </w:p>
+    <w:p>
+      <w:pPr>
+        <w:pStyle w:val="Heading3"/>
+        <w:tabs>
+          <w:tab w:val="left" w:pos="555"/>
+        </w:tabs>
+        <w:spacing w:before="0"/>
+        <w:ind w:left="0" w:right="962" w:firstLine="0"/>
+        <w:jc w:val="both"/>
+        <w:rPr>
+          <w:color w:val="4471C4"/>
+        </w:rPr>
+      </w:pPr>
+    </w:p>
+    <w:p>
+      <w:pPr>
+        <w:pStyle w:val="Heading3"/>
+        <w:tabs>
+          <w:tab w:val="left" w:pos="555"/>
+        </w:tabs>
+        <w:spacing w:before="0"/>
+        <w:ind w:left="0" w:right="962" w:firstLine="0"/>
+        <w:jc w:val="both"/>
+        <w:rPr>
+          <w:color w:val="4471C4"/>
+        </w:rPr>
+      </w:pPr>
+    </w:p>
+    <w:p>
+      <w:pPr>
+        <w:pStyle w:val="Heading3"/>
+        <w:numPr>
+          <w:ilvl w:val="2"/>
+          <w:numId w:val="5"/>
+        </w:numPr>
+        <w:tabs>
+          <w:tab w:val="left" w:pos="555"/>
+        </w:tabs>
+        <w:spacing w:before="0"/>
+        <w:ind w:left="0" w:right="962" w:firstLine="0"/>
+        <w:jc w:val="both"/>
+        <w:rPr>
+          <w:color w:val="4471C4"/>
+        </w:rPr>
+      </w:pPr>
+      <w:r>
+        <w:rPr>
+          <w:color w:val="4471C4"/>
+        </w:rPr>
+        <w:t>Don’t Repeat Yourself</w:t>
+      </w:r>
+      <w:r>
+        <w:rPr>
+          <w:color w:val="4471C4"/>
+          <w:spacing w:val="-1"/>
+        </w:rPr>
+        <w:t xml:space="preserve"> </w:t>
+      </w:r>
+      <w:r>
+        <w:rPr>
+          <w:color w:val="4471C4"/>
+        </w:rPr>
+        <w:t>(DRY)</w:t>
+      </w:r>
+    </w:p>
+    <w:p>
+      <w:pPr>
+        <w:pStyle w:val="BodyText"/>
+        <w:spacing w:before="134" w:line="360" w:lineRule="auto"/>
+        <w:ind w:right="962"/>
+        <w:jc w:val="both"/>
+      </w:pPr>
+      <w:r>
+        <w:t xml:space="preserve">DRY states that every piece of knowledge must have a single, unambiguous, authoritative representation within a system. </w:t>
+      </w:r>
+      <w:r>
+        <w:t xml:space="preserve">This means that there should be no duplication of code and functionality, </w:t>
+      </w:r>
+      <w:r>
+        <w:t>encouraging code reuse and efficiency.</w:t>
+      </w:r>
+    </w:p>
+    <w:p>
+      <w:pPr>
+        <w:pStyle w:val="BodyText"/>
+        <w:spacing w:before="134" w:line="360" w:lineRule="auto"/>
+        <w:ind w:right="962"/>
+        <w:jc w:val="both"/>
+      </w:pPr>
+    </w:p>
+    <w:p>
+      <w:pPr>
         <w:spacing w:before="120" w:line="360" w:lineRule="auto"/>
         <w:ind w:right="962"/>
         <w:jc w:val="both"/>
         <w:rPr>
-          <w:color w:val="FF0000"/>
-          <w:sz w:val="24"/>
-        </w:rPr>
-      </w:pPr>
-      <w:r>
-        <w:rPr>
-          <w:color w:val="FF0000"/>
+          <w:sz w:val="24"/>
+        </w:rPr>
+      </w:pPr>
+      <w:r>
+        <w:rPr>
           <w:sz w:val="24"/>
         </w:rPr>
         <w:t>In our application</w:t>
       </w:r>
       <w:r>
         <w:rPr>
-          <w:color w:val="FF0000"/>
           <w:sz w:val="24"/>
         </w:rPr>
         <w:t xml:space="preserve">, we used inheritance with the parent class </w:t>
@@ -4350,48 +4658,70 @@
       <w:r>
         <w:rPr>
           <w:i/>
-          <w:color w:val="FF0000"/>
-          <w:sz w:val="24"/>
-        </w:rPr>
-        <w:t>CourseMgr</w:t>
+          <w:sz w:val="24"/>
+        </w:rPr>
+        <w:t>MenuItem</w:t>
       </w:r>
       <w:proofErr w:type="spellEnd"/>
       <w:r>
         <w:rPr>
           <w:i/>
-          <w:color w:val="FF0000"/>
-          <w:sz w:val="24"/>
-        </w:rPr>
-        <w:t xml:space="preserve"> </w:t>
-      </w:r>
-      <w:r>
-        <w:rPr>
-          <w:color w:val="FF0000"/>
+          <w:sz w:val="24"/>
+        </w:rPr>
+        <w:t xml:space="preserve"> </w:t>
+      </w:r>
+      <w:r>
+        <w:rPr>
           <w:sz w:val="24"/>
         </w:rPr>
         <w:t xml:space="preserve">so that the methods which are applicable can be accessed by both the children </w:t>
       </w:r>
+      <w:r>
+        <w:rPr>
+          <w:i/>
+          <w:sz w:val="24"/>
+        </w:rPr>
+        <w:t xml:space="preserve">Food </w:t>
+      </w:r>
+      <w:r>
+        <w:rPr>
+          <w:sz w:val="24"/>
+        </w:rPr>
+        <w:t xml:space="preserve">and </w:t>
+      </w:r>
       <w:proofErr w:type="spellStart"/>
       <w:r>
         <w:rPr>
           <w:i/>
-          <w:color w:val="FF0000"/>
-          <w:sz w:val="24"/>
-        </w:rPr>
-        <w:t>StudentCourseMgr</w:t>
+          <w:sz w:val="24"/>
+        </w:rPr>
+        <w:t>PromotionPackage</w:t>
       </w:r>
       <w:proofErr w:type="spellEnd"/>
       <w:r>
         <w:rPr>
+          <w:sz w:val="24"/>
+        </w:rPr>
+        <w:t xml:space="preserve">. This removes the need for duplication as methods like </w:t>
+      </w:r>
+      <w:proofErr w:type="spellStart"/>
+      <w:r>
+        <w:rPr>
           <w:i/>
-          <w:color w:val="FF0000"/>
-          <w:sz w:val="24"/>
-        </w:rPr>
-        <w:t xml:space="preserve"> </w:t>
-      </w:r>
-      <w:r>
-        <w:rPr>
-          <w:color w:val="FF0000"/>
+          <w:sz w:val="24"/>
+        </w:rPr>
+        <w:t>getPrice</w:t>
+      </w:r>
+      <w:proofErr w:type="spellEnd"/>
+      <w:r>
+        <w:rPr>
+          <w:i/>
+          <w:sz w:val="24"/>
+        </w:rPr>
+        <w:t xml:space="preserve"> </w:t>
+      </w:r>
+      <w:r>
+        <w:rPr>
           <w:sz w:val="24"/>
         </w:rPr>
         <w:t xml:space="preserve">and </w:t>
@@ -4400,68 +4730,43 @@
       <w:r>
         <w:rPr>
           <w:i/>
-          <w:color w:val="FF0000"/>
-          <w:sz w:val="24"/>
-        </w:rPr>
-        <w:t>StaffCourseMgr</w:t>
+          <w:sz w:val="24"/>
+        </w:rPr>
+        <w:t>setPrice</w:t>
       </w:r>
       <w:proofErr w:type="spellEnd"/>
       <w:r>
         <w:rPr>
-          <w:color w:val="FF0000"/>
-          <w:sz w:val="24"/>
-        </w:rPr>
-        <w:t xml:space="preserve">. This removes the need for duplication as methods like </w:t>
+          <w:i/>
+          <w:sz w:val="24"/>
+        </w:rPr>
+        <w:t xml:space="preserve"> </w:t>
+      </w:r>
+      <w:r>
+        <w:rPr>
+          <w:sz w:val="24"/>
+        </w:rPr>
+        <w:t>can be used by both the child classes</w:t>
+      </w:r>
+      <w:r>
+        <w:rPr>
+          <w:sz w:val="24"/>
+        </w:rPr>
+        <w:t xml:space="preserve">, via the </w:t>
       </w:r>
       <w:proofErr w:type="spellStart"/>
       <w:r>
         <w:rPr>
-          <w:i/>
-          <w:color w:val="FF0000"/>
-          <w:sz w:val="24"/>
-        </w:rPr>
-        <w:t>printIndexInfo</w:t>
+          <w:sz w:val="24"/>
+        </w:rPr>
+        <w:t>FoodMenuMgr</w:t>
       </w:r>
       <w:proofErr w:type="spellEnd"/>
       <w:r>
         <w:rPr>
-          <w:i/>
-          <w:color w:val="FF0000"/>
-          <w:sz w:val="24"/>
-        </w:rPr>
-        <w:t xml:space="preserve"> </w:t>
-      </w:r>
-      <w:r>
-        <w:rPr>
-          <w:color w:val="FF0000"/>
-          <w:sz w:val="24"/>
-        </w:rPr>
-        <w:t xml:space="preserve">and </w:t>
-      </w:r>
-      <w:proofErr w:type="spellStart"/>
-      <w:r>
-        <w:rPr>
-          <w:i/>
-          <w:color w:val="FF0000"/>
-          <w:sz w:val="24"/>
-        </w:rPr>
-        <w:t>getCourseByCode</w:t>
-      </w:r>
-      <w:proofErr w:type="spellEnd"/>
-      <w:r>
-        <w:rPr>
-          <w:i/>
-          <w:color w:val="FF0000"/>
-          <w:sz w:val="24"/>
-        </w:rPr>
-        <w:t xml:space="preserve"> </w:t>
-      </w:r>
-      <w:r>
-        <w:rPr>
-          <w:color w:val="FF0000"/>
-          <w:sz w:val="24"/>
-        </w:rPr>
-        <w:t>can be used by both the child classes.</w:t>
+          <w:sz w:val="24"/>
+        </w:rPr>
+        <w:t>.</w:t>
       </w:r>
     </w:p>
     <w:p>
@@ -4473,33 +4778,23 @@
           <w:sz w:val="24"/>
         </w:rPr>
       </w:pPr>
-    </w:p>
-    <w:p>
-      <w:pPr>
-        <w:spacing w:before="120" w:line="360" w:lineRule="auto"/>
-        <w:ind w:right="962"/>
-        <w:jc w:val="both"/>
-        <w:rPr>
-          <w:sz w:val="24"/>
-        </w:rPr>
-      </w:pPr>
       <w:r>
         <w:rPr>
           <w:noProof/>
         </w:rPr>
         <w:drawing>
-          <wp:anchor distT="0" distB="0" distL="0" distR="0" simplePos="0" relativeHeight="251703808" behindDoc="0" locked="0" layoutInCell="1" allowOverlap="1" wp14:anchorId="5E3C17B1" wp14:editId="080D84F2">
+          <wp:anchor distT="0" distB="0" distL="0" distR="0" simplePos="0" relativeHeight="251693568" behindDoc="0" locked="0" layoutInCell="1" allowOverlap="1" wp14:anchorId="254C9B02" wp14:editId="1ED9FE6E">
             <wp:simplePos x="0" y="0"/>
             <wp:positionH relativeFrom="page">
-              <wp:posOffset>4897096</wp:posOffset>
+              <wp:posOffset>1088027</wp:posOffset>
             </wp:positionH>
             <wp:positionV relativeFrom="paragraph">
-              <wp:posOffset>83069</wp:posOffset>
+              <wp:posOffset>172901</wp:posOffset>
             </wp:positionV>
-            <wp:extent cx="2087545" cy="352901"/>
+            <wp:extent cx="5382986" cy="1975023"/>
             <wp:effectExtent l="0" t="0" r="0" b="0"/>
             <wp:wrapNone/>
-            <wp:docPr id="19" name="image11.png" descr="../Desktop/Screen%20Shot%202017-04-12%20at%202.14.12%20PM.pn"/>
+            <wp:docPr id="17" name="image10.jpeg"/>
             <wp:cNvGraphicFramePr>
               <a:graphicFrameLocks xmlns:a="http://schemas.openxmlformats.org/drawingml/2006/main" noChangeAspect="1"/>
             </wp:cNvGraphicFramePr>
@@ -4507,11 +4802,17 @@
               <a:graphicData uri="http://schemas.openxmlformats.org/drawingml/2006/picture">
                 <pic:pic xmlns:pic="http://schemas.openxmlformats.org/drawingml/2006/picture">
                   <pic:nvPicPr>
-                    <pic:cNvPr id="20" name="image11.png"/>
+                    <pic:cNvPr id="17" name="image10.jpeg"/>
                     <pic:cNvPicPr/>
                   </pic:nvPicPr>
                   <pic:blipFill>
-                    <a:blip r:embed="rId14" cstate="print"/>
+                    <a:blip r:embed="rId14" cstate="print">
+                      <a:extLst>
+                        <a:ext uri="{28A0092B-C50C-407E-A947-70E740481C1C}">
+                          <a14:useLocalDpi xmlns:a14="http://schemas.microsoft.com/office/drawing/2010/main" val="0"/>
+                        </a:ext>
+                      </a:extLst>
+                    </a:blip>
                     <a:stretch>
                       <a:fillRect/>
                     </a:stretch>
@@ -4519,130 +4820,7 @@
                   <pic:spPr>
                     <a:xfrm>
                       <a:off x="0" y="0"/>
-                      <a:ext cx="2087545" cy="352901"/>
-                    </a:xfrm>
-                    <a:prstGeom prst="rect">
-                      <a:avLst/>
-                    </a:prstGeom>
-                  </pic:spPr>
-                </pic:pic>
-              </a:graphicData>
-            </a:graphic>
-          </wp:anchor>
-        </w:drawing>
-      </w:r>
-      <w:r>
-        <w:rPr>
-          <w:noProof/>
-        </w:rPr>
-        <w:drawing>
-          <wp:anchor distT="0" distB="0" distL="0" distR="0" simplePos="0" relativeHeight="251693568" behindDoc="0" locked="0" layoutInCell="1" allowOverlap="1" wp14:anchorId="254C9B02" wp14:editId="57229D54">
-            <wp:simplePos x="0" y="0"/>
-            <wp:positionH relativeFrom="page">
-              <wp:posOffset>600479</wp:posOffset>
-            </wp:positionH>
-            <wp:positionV relativeFrom="paragraph">
-              <wp:posOffset>79722</wp:posOffset>
-            </wp:positionV>
-            <wp:extent cx="3805951" cy="1226629"/>
-            <wp:effectExtent l="0" t="0" r="0" b="0"/>
-            <wp:wrapNone/>
-            <wp:docPr id="17" name="image10.jpeg" descr="Graphical user interface, text, application, email&#10;&#10;Description automatically generated"/>
-            <wp:cNvGraphicFramePr>
-              <a:graphicFrameLocks xmlns:a="http://schemas.openxmlformats.org/drawingml/2006/main" noChangeAspect="1"/>
-            </wp:cNvGraphicFramePr>
-            <a:graphic xmlns:a="http://schemas.openxmlformats.org/drawingml/2006/main">
-              <a:graphicData uri="http://schemas.openxmlformats.org/drawingml/2006/picture">
-                <pic:pic xmlns:pic="http://schemas.openxmlformats.org/drawingml/2006/picture">
-                  <pic:nvPicPr>
-                    <pic:cNvPr id="17" name="image10.jpeg" descr="Graphical user interface, text, application, email&#10;&#10;Description automatically generated"/>
-                    <pic:cNvPicPr/>
-                  </pic:nvPicPr>
-                  <pic:blipFill>
-                    <a:blip r:embed="rId15" cstate="print"/>
-                    <a:stretch>
-                      <a:fillRect/>
-                    </a:stretch>
-                  </pic:blipFill>
-                  <pic:spPr>
-                    <a:xfrm>
-                      <a:off x="0" y="0"/>
-                      <a:ext cx="3805951" cy="1226629"/>
-                    </a:xfrm>
-                    <a:prstGeom prst="rect">
-                      <a:avLst/>
-                    </a:prstGeom>
-                  </pic:spPr>
-                </pic:pic>
-              </a:graphicData>
-            </a:graphic>
-          </wp:anchor>
-        </w:drawing>
-      </w:r>
-    </w:p>
-    <w:p>
-      <w:pPr>
-        <w:pStyle w:val="BodyText"/>
-        <w:ind w:right="962"/>
-        <w:rPr>
-          <w:sz w:val="26"/>
-        </w:rPr>
-      </w:pPr>
-    </w:p>
-    <w:p>
-      <w:pPr>
-        <w:pStyle w:val="BodyText"/>
-        <w:ind w:right="962"/>
-        <w:rPr>
-          <w:sz w:val="26"/>
-        </w:rPr>
-      </w:pPr>
-    </w:p>
-    <w:p>
-      <w:pPr>
-        <w:pStyle w:val="BodyText"/>
-        <w:ind w:right="962"/>
-        <w:rPr>
-          <w:sz w:val="26"/>
-        </w:rPr>
-      </w:pPr>
-      <w:r>
-        <w:rPr>
-          <w:noProof/>
-        </w:rPr>
-        <w:drawing>
-          <wp:anchor distT="0" distB="0" distL="0" distR="0" simplePos="0" relativeHeight="251698688" behindDoc="0" locked="0" layoutInCell="1" allowOverlap="1" wp14:anchorId="5721BF36" wp14:editId="3B1056F5">
-            <wp:simplePos x="0" y="0"/>
-            <wp:positionH relativeFrom="page">
-              <wp:posOffset>4862945</wp:posOffset>
-            </wp:positionH>
-            <wp:positionV relativeFrom="paragraph">
-              <wp:posOffset>6465</wp:posOffset>
-            </wp:positionV>
-            <wp:extent cx="1821341" cy="386715"/>
-            <wp:effectExtent l="0" t="0" r="0" b="0"/>
-            <wp:wrapNone/>
-            <wp:docPr id="21" name="image12.png" descr="../Desktop/Screen%20Shot%202017-04-12%20at%202.12.32%20PM.pn"/>
-            <wp:cNvGraphicFramePr>
-              <a:graphicFrameLocks xmlns:a="http://schemas.openxmlformats.org/drawingml/2006/main" noChangeAspect="1"/>
-            </wp:cNvGraphicFramePr>
-            <a:graphic xmlns:a="http://schemas.openxmlformats.org/drawingml/2006/main">
-              <a:graphicData uri="http://schemas.openxmlformats.org/drawingml/2006/picture">
-                <pic:pic xmlns:pic="http://schemas.openxmlformats.org/drawingml/2006/picture">
-                  <pic:nvPicPr>
-                    <pic:cNvPr id="22" name="image12.png"/>
-                    <pic:cNvPicPr/>
-                  </pic:nvPicPr>
-                  <pic:blipFill>
-                    <a:blip r:embed="rId16" cstate="print"/>
-                    <a:stretch>
-                      <a:fillRect/>
-                    </a:stretch>
-                  </pic:blipFill>
-                  <pic:spPr>
-                    <a:xfrm>
-                      <a:off x="0" y="0"/>
-                      <a:ext cx="1834818" cy="389577"/>
+                      <a:ext cx="5382986" cy="1975023"/>
                     </a:xfrm>
                     <a:prstGeom prst="rect">
                       <a:avLst/>
@@ -4663,6 +4841,16 @@
     </w:p>
     <w:p>
       <w:pPr>
+        <w:spacing w:before="120" w:line="360" w:lineRule="auto"/>
+        <w:ind w:right="962"/>
+        <w:jc w:val="both"/>
+        <w:rPr>
+          <w:sz w:val="24"/>
+        </w:rPr>
+      </w:pPr>
+    </w:p>
+    <w:p>
+      <w:pPr>
         <w:pStyle w:val="BodyText"/>
         <w:ind w:right="962"/>
         <w:rPr>
@@ -4687,25 +4875,73 @@
           <w:sz w:val="26"/>
         </w:rPr>
       </w:pPr>
+    </w:p>
+    <w:p>
+      <w:pPr>
+        <w:pStyle w:val="BodyText"/>
+        <w:ind w:right="962"/>
+        <w:rPr>
+          <w:sz w:val="26"/>
+        </w:rPr>
+      </w:pPr>
+    </w:p>
+    <w:p>
+      <w:pPr>
+        <w:pStyle w:val="BodyText"/>
+        <w:ind w:right="962"/>
+        <w:rPr>
+          <w:sz w:val="26"/>
+        </w:rPr>
+      </w:pPr>
+    </w:p>
+    <w:p>
+      <w:pPr>
+        <w:pStyle w:val="BodyText"/>
+        <w:ind w:right="962"/>
+        <w:rPr>
+          <w:sz w:val="26"/>
+        </w:rPr>
+      </w:pPr>
+    </w:p>
+    <w:p>
+      <w:pPr>
+        <w:pStyle w:val="BodyText"/>
+        <w:ind w:right="962"/>
+        <w:rPr>
+          <w:sz w:val="26"/>
+        </w:rPr>
+      </w:pPr>
+    </w:p>
+    <w:p>
+      <w:pPr>
+        <w:pStyle w:val="BodyText"/>
+        <w:ind w:right="962"/>
+        <w:rPr>
+          <w:sz w:val="26"/>
+        </w:rPr>
+      </w:pPr>
+    </w:p>
+    <w:p>
+      <w:pPr>
+        <w:pStyle w:val="BodyText"/>
+        <w:ind w:right="962"/>
+        <w:rPr>
+          <w:sz w:val="26"/>
+        </w:rPr>
+      </w:pPr>
       <w:r>
         <w:rPr>
           <w:noProof/>
           <w:sz w:val="26"/>
         </w:rPr>
         <w:pict w14:anchorId="43237CDF">
-          <v:shape id="_x0000_s2095" type="#_x0000_t202" style="position:absolute;margin-left:362.05pt;margin-top:1.9pt;width:155.95pt;height:27.9pt;z-index:487611904;visibility:visible;mso-height-percent:200;mso-wrap-distance-left:9pt;mso-wrap-distance-top:3.6pt;mso-wrap-distance-right:9pt;mso-wrap-distance-bottom:3.6pt;mso-position-horizontal-relative:text;mso-position-vertical-relative:text;mso-height-percent:200;mso-width-relative:margin;mso-height-relative:margin;v-text-anchor:top" stroked="f">
+          <v:shape id="_x0000_s2095" type="#_x0000_t202" style="position:absolute;margin-left:92pt;margin-top:5pt;width:351.5pt;height:17.55pt;z-index:487611904;visibility:visible;mso-height-percent:200;mso-wrap-distance-left:9pt;mso-wrap-distance-top:3.6pt;mso-wrap-distance-right:9pt;mso-wrap-distance-bottom:3.6pt;mso-position-horizontal-relative:text;mso-position-vertical-relative:text;mso-height-percent:200;mso-width-relative:margin;mso-height-relative:margin;v-text-anchor:top" stroked="f">
             <v:textbox style="mso-next-textbox:#_x0000_s2095;mso-fit-shape-to-text:t">
               <w:txbxContent>
                 <w:p>
-                  <w:pPr>
-                    <w:rPr>
-                      <w:color w:val="FF0000"/>
-                    </w:rPr>
-                  </w:pPr>
                   <w:r>
                     <w:rPr>
                       <w:i/>
-                      <w:color w:val="FF0000"/>
                       <w:sz w:val="18"/>
                     </w:rPr>
                     <w:t xml:space="preserve">Figure 4: </w:t>
@@ -4714,20 +4950,82 @@
                   <w:r>
                     <w:rPr>
                       <w:i/>
-                      <w:color w:val="FF0000"/>
                       <w:sz w:val="18"/>
                     </w:rPr>
-                    <w:t>checkVacancyUI</w:t>
+                    <w:t>FoodMenuMgr</w:t>
                   </w:r>
                   <w:proofErr w:type="spellEnd"/>
                   <w:r>
                     <w:rPr>
                       <w:i/>
-                      <w:color w:val="FF0000"/>
                       <w:sz w:val="18"/>
                     </w:rPr>
-                    <w:t xml:space="preserve"> is reused multiple times in the application</w:t>
+                    <w:t xml:space="preserve"> taking in </w:t>
                   </w:r>
+                  <w:proofErr w:type="spellStart"/>
+                  <w:r>
+                    <w:rPr>
+                      <w:i/>
+                      <w:sz w:val="18"/>
+                    </w:rPr>
+                    <w:t>MenuItem</w:t>
+                  </w:r>
+                  <w:proofErr w:type="spellEnd"/>
+                  <w:r>
+                    <w:rPr>
+                      <w:i/>
+                      <w:sz w:val="18"/>
+                    </w:rPr>
+                    <w:t xml:space="preserve"> </w:t>
+                  </w:r>
+                  <w:r>
+                    <w:rPr>
+                      <w:i/>
+                      <w:sz w:val="18"/>
+                    </w:rPr>
+                    <w:t xml:space="preserve">and calling </w:t>
+                  </w:r>
+                  <w:proofErr w:type="spellStart"/>
+                  <w:r>
+                    <w:rPr>
+                      <w:i/>
+                      <w:sz w:val="18"/>
+                    </w:rPr>
+                    <w:t>getPrice</w:t>
+                  </w:r>
+                  <w:proofErr w:type="spellEnd"/>
+                  <w:r>
+                    <w:rPr>
+                      <w:i/>
+                      <w:sz w:val="18"/>
+                    </w:rPr>
+                    <w:t xml:space="preserve"> and </w:t>
+                  </w:r>
+                  <w:proofErr w:type="spellStart"/>
+                  <w:r>
+                    <w:rPr>
+                      <w:i/>
+                      <w:sz w:val="18"/>
+                    </w:rPr>
+                    <w:t>setPrice</w:t>
+                  </w:r>
+                  <w:proofErr w:type="spellEnd"/>
+                  <w:r>
+                    <w:rPr>
+                      <w:i/>
+                      <w:sz w:val="18"/>
+                    </w:rPr>
+                    <w:t xml:space="preserve"> in </w:t>
+                  </w:r>
+                  <w:proofErr w:type="spellStart"/>
+                  <w:r>
+                    <w:rPr>
+                      <w:i/>
+                      <w:sz w:val="18"/>
+                    </w:rPr>
+                    <w:t>MenuItem</w:t>
+                  </w:r>
+                  <w:proofErr w:type="spellEnd"/>
                 </w:p>
               </w:txbxContent>
             </v:textbox>
@@ -4748,10 +5046,18 @@
     <w:p>
       <w:pPr>
         <w:pStyle w:val="BodyText"/>
-        <w:spacing w:before="4"/>
         <w:ind w:right="962"/>
         <w:rPr>
-          <w:sz w:val="36"/>
+          <w:sz w:val="26"/>
+        </w:rPr>
+      </w:pPr>
+    </w:p>
+    <w:p>
+      <w:pPr>
+        <w:pStyle w:val="BodyText"/>
+        <w:ind w:right="962"/>
+        <w:rPr>
+          <w:sz w:val="26"/>
         </w:rPr>
       </w:pPr>
     </w:p>
@@ -4761,185 +5067,7 @@
         <w:spacing w:before="4"/>
         <w:ind w:right="962"/>
         <w:rPr>
-          <w:i/>
-          <w:sz w:val="17"/>
-        </w:rPr>
-      </w:pPr>
-    </w:p>
-    <w:p>
-      <w:pPr>
-        <w:pStyle w:val="BodyText"/>
-        <w:spacing w:line="360" w:lineRule="auto"/>
-        <w:ind w:right="962"/>
-        <w:jc w:val="both"/>
-        <w:rPr>
-          <w:color w:val="FF0000"/>
-        </w:rPr>
-      </w:pPr>
-      <w:r>
-        <w:rPr>
-          <w:noProof/>
-          <w:color w:val="FF0000"/>
-        </w:rPr>
-        <w:drawing>
-          <wp:anchor distT="0" distB="0" distL="0" distR="0" simplePos="0" relativeHeight="251705856" behindDoc="1" locked="0" layoutInCell="1" allowOverlap="1" wp14:anchorId="61DF5FBA" wp14:editId="5168470C">
-            <wp:simplePos x="0" y="0"/>
-            <wp:positionH relativeFrom="page">
-              <wp:posOffset>5806294</wp:posOffset>
-            </wp:positionH>
-            <wp:positionV relativeFrom="paragraph">
-              <wp:posOffset>1162558</wp:posOffset>
-            </wp:positionV>
-            <wp:extent cx="1024998" cy="2113665"/>
-            <wp:effectExtent l="0" t="0" r="0" b="0"/>
-            <wp:wrapNone/>
-            <wp:docPr id="23" name="image13.png" descr="../Desktop/Screen%20Shot%202017-04-12%20at%203.42.56%20PM.pn"/>
-            <wp:cNvGraphicFramePr>
-              <a:graphicFrameLocks xmlns:a="http://schemas.openxmlformats.org/drawingml/2006/main" noChangeAspect="1"/>
-            </wp:cNvGraphicFramePr>
-            <a:graphic xmlns:a="http://schemas.openxmlformats.org/drawingml/2006/main">
-              <a:graphicData uri="http://schemas.openxmlformats.org/drawingml/2006/picture">
-                <pic:pic xmlns:pic="http://schemas.openxmlformats.org/drawingml/2006/picture">
-                  <pic:nvPicPr>
-                    <pic:cNvPr id="24" name="image13.png"/>
-                    <pic:cNvPicPr/>
-                  </pic:nvPicPr>
-                  <pic:blipFill>
-                    <a:blip r:embed="rId17" cstate="print"/>
-                    <a:stretch>
-                      <a:fillRect/>
-                    </a:stretch>
-                  </pic:blipFill>
-                  <pic:spPr>
-                    <a:xfrm>
-                      <a:off x="0" y="0"/>
-                      <a:ext cx="1024998" cy="2113665"/>
-                    </a:xfrm>
-                    <a:prstGeom prst="rect">
-                      <a:avLst/>
-                    </a:prstGeom>
-                  </pic:spPr>
-                </pic:pic>
-              </a:graphicData>
-            </a:graphic>
-          </wp:anchor>
-        </w:drawing>
-      </w:r>
-      <w:r>
-        <w:rPr>
-          <w:color w:val="FF0000"/>
-        </w:rPr>
-        <w:t xml:space="preserve">Moreover, even in our UI, for functions that are repeated a lot, we make sure that there is only a single representation within the system. For example, the methods </w:t>
-      </w:r>
-      <w:proofErr w:type="spellStart"/>
-      <w:r>
-        <w:rPr>
-          <w:i/>
-          <w:color w:val="FF0000"/>
-        </w:rPr>
-        <w:t>checkVacancyUI</w:t>
-      </w:r>
-      <w:proofErr w:type="spellEnd"/>
-      <w:r>
-        <w:rPr>
-          <w:i/>
-          <w:color w:val="FF0000"/>
-        </w:rPr>
-        <w:t xml:space="preserve"> </w:t>
-      </w:r>
-      <w:r>
-        <w:rPr>
-          <w:color w:val="FF0000"/>
-        </w:rPr>
-        <w:t>and</w:t>
-      </w:r>
-      <w:r>
-        <w:rPr>
-          <w:color w:val="FF0000"/>
-          <w:spacing w:val="-41"/>
-        </w:rPr>
-        <w:t xml:space="preserve"> </w:t>
-      </w:r>
-      <w:proofErr w:type="spellStart"/>
-      <w:r>
-        <w:rPr>
-          <w:i/>
-          <w:color w:val="FF0000"/>
-        </w:rPr>
-        <w:t>getValidCourseCodeUI</w:t>
-      </w:r>
-      <w:proofErr w:type="spellEnd"/>
-      <w:r>
-        <w:rPr>
-          <w:i/>
-          <w:color w:val="FF0000"/>
-        </w:rPr>
-        <w:t xml:space="preserve"> </w:t>
-      </w:r>
-      <w:r>
-        <w:rPr>
-          <w:color w:val="FF0000"/>
-        </w:rPr>
-        <w:t xml:space="preserve">are available in the </w:t>
-      </w:r>
-      <w:proofErr w:type="spellStart"/>
-      <w:r>
-        <w:rPr>
-          <w:i/>
-          <w:color w:val="FF0000"/>
-        </w:rPr>
-        <w:t>CouresUI</w:t>
-      </w:r>
-      <w:proofErr w:type="spellEnd"/>
-      <w:r>
-        <w:rPr>
-          <w:i/>
-          <w:color w:val="FF0000"/>
-        </w:rPr>
-        <w:t xml:space="preserve"> </w:t>
-      </w:r>
-      <w:r>
-        <w:rPr>
-          <w:color w:val="FF0000"/>
-        </w:rPr>
-        <w:t xml:space="preserve">(parent class) which makes sure that the </w:t>
-      </w:r>
-      <w:proofErr w:type="spellStart"/>
-      <w:r>
-        <w:rPr>
-          <w:color w:val="FF0000"/>
-        </w:rPr>
-        <w:t>the</w:t>
-      </w:r>
-      <w:proofErr w:type="spellEnd"/>
-      <w:r>
-        <w:rPr>
-          <w:color w:val="FF0000"/>
-        </w:rPr>
-        <w:t xml:space="preserve"> functions are represented once in the entire application, instead of repeating the</w:t>
-      </w:r>
-      <w:r>
-        <w:rPr>
-          <w:color w:val="FF0000"/>
-          <w:spacing w:val="-7"/>
-        </w:rPr>
-        <w:t xml:space="preserve"> </w:t>
-      </w:r>
-      <w:r>
-        <w:rPr>
-          <w:color w:val="FF0000"/>
-        </w:rPr>
-        <w:t>code.</w:t>
-      </w:r>
-    </w:p>
-    <w:p>
-      <w:pPr>
-        <w:pStyle w:val="BodyText"/>
-        <w:spacing w:line="360" w:lineRule="auto"/>
-        <w:ind w:right="820"/>
-        <w:jc w:val="both"/>
-        <w:rPr>
-          <w:color w:val="FF0000"/>
+          <w:sz w:val="36"/>
         </w:rPr>
         <w:sectPr>
           <w:type w:val="continuous"/>
@@ -5380,7 +5508,7 @@
                     <pic:cNvPicPr/>
                   </pic:nvPicPr>
                   <pic:blipFill>
-                    <a:blip r:embed="rId18" cstate="print"/>
+                    <a:blip r:embed="rId15" cstate="print"/>
                     <a:stretch>
                       <a:fillRect/>
                     </a:stretch>
@@ -5638,7 +5766,7 @@
                     <pic:cNvPicPr/>
                   </pic:nvPicPr>
                   <pic:blipFill>
-                    <a:blip r:embed="rId19" cstate="print"/>
+                    <a:blip r:embed="rId16" cstate="print"/>
                     <a:stretch>
                       <a:fillRect/>
                     </a:stretch>
@@ -6686,7 +6814,7 @@
                     <pic:cNvPicPr/>
                   </pic:nvPicPr>
                   <pic:blipFill>
-                    <a:blip r:embed="rId20" cstate="print"/>
+                    <a:blip r:embed="rId17" cstate="print"/>
                     <a:stretch>
                       <a:fillRect/>
                     </a:stretch>
@@ -7889,7 +8017,7 @@
                     <pic:cNvPicPr/>
                   </pic:nvPicPr>
                   <pic:blipFill>
-                    <a:blip r:embed="rId21" cstate="print"/>
+                    <a:blip r:embed="rId18" cstate="print"/>
                     <a:stretch>
                       <a:fillRect/>
                     </a:stretch>
@@ -7964,8 +8092,8 @@
           <w:sz w:val="20"/>
         </w:rPr>
         <w:sectPr>
-          <w:headerReference w:type="default" r:id="rId22"/>
-          <w:footerReference w:type="default" r:id="rId23"/>
+          <w:headerReference w:type="default" r:id="rId19"/>
+          <w:footerReference w:type="default" r:id="rId20"/>
           <w:pgSz w:w="20160" w:h="12240" w:orient="landscape"/>
           <w:pgMar w:top="560" w:right="0" w:bottom="280" w:left="60" w:header="0" w:footer="0" w:gutter="0"/>
           <w:cols w:space="720"/>
@@ -8083,7 +8211,7 @@
                     <pic:cNvPicPr/>
                   </pic:nvPicPr>
                   <pic:blipFill>
-                    <a:blip r:embed="rId24" cstate="print"/>
+                    <a:blip r:embed="rId21" cstate="print"/>
                     <a:stretch>
                       <a:fillRect/>
                     </a:stretch>
@@ -8111,8 +8239,8 @@
           <w:sz w:val="11"/>
         </w:rPr>
         <w:sectPr>
-          <w:headerReference w:type="default" r:id="rId25"/>
-          <w:footerReference w:type="default" r:id="rId26"/>
+          <w:headerReference w:type="default" r:id="rId22"/>
+          <w:footerReference w:type="default" r:id="rId23"/>
           <w:pgSz w:w="11910" w:h="16840"/>
           <w:pgMar w:top="700" w:right="0" w:bottom="280" w:left="600" w:header="0" w:footer="0" w:gutter="0"/>
           <w:cols w:space="720"/>
@@ -8354,7 +8482,7 @@
                           <pic:cNvPicPr/>
                         </pic:nvPicPr>
                         <pic:blipFill>
-                          <a:blip r:embed="rId27" cstate="print"/>
+                          <a:blip r:embed="rId24" cstate="print"/>
                           <a:stretch>
                             <a:fillRect/>
                           </a:stretch>
@@ -8409,7 +8537,7 @@
                           <pic:cNvPicPr/>
                         </pic:nvPicPr>
                         <pic:blipFill>
-                          <a:blip r:embed="rId28" cstate="print"/>
+                          <a:blip r:embed="rId25" cstate="print"/>
                           <a:stretch>
                             <a:fillRect/>
                           </a:stretch>
@@ -8464,7 +8592,7 @@
                           <pic:cNvPicPr/>
                         </pic:nvPicPr>
                         <pic:blipFill>
-                          <a:blip r:embed="rId29" cstate="print"/>
+                          <a:blip r:embed="rId26" cstate="print"/>
                           <a:stretch>
                             <a:fillRect/>
                           </a:stretch>
@@ -8578,7 +8706,7 @@
               <o:lock v:ext="edit" aspectratio="t"/>
             </v:shapetype>
             <v:shape id="_x0000_s2060" type="#_x0000_t75" style="position:absolute;left:4109;top:193;width:6855;height:3087">
-              <v:imagedata r:id="rId30" o:title=""/>
+              <v:imagedata r:id="rId27" o:title=""/>
             </v:shape>
             <v:shape id="_x0000_s2059" type="#_x0000_t202" style="position:absolute;left:724;top:188;width:3277;height:3284" filled="f" strokeweight=".48pt">
               <v:textbox style="mso-next-textbox:#_x0000_s2059" inset="0,0,0,0">
@@ -8760,7 +8888,7 @@
               <v:path arrowok="t"/>
             </v:shape>
             <v:shape id="_x0000_s2056" type="#_x0000_t75" style="position:absolute;left:4089;top:194;width:4009;height:3332">
-              <v:imagedata r:id="rId31" o:title=""/>
+              <v:imagedata r:id="rId28" o:title=""/>
             </v:shape>
             <v:shape id="_x0000_s2055" type="#_x0000_t202" style="position:absolute;left:724;top:188;width:3258;height:3527" filled="f" strokeweight=".48pt">
               <v:textbox style="mso-next-textbox:#_x0000_s2055" inset="0,0,0,0">
@@ -8896,8 +9024,8 @@
           <w:sz w:val="12"/>
         </w:rPr>
         <w:sectPr>
-          <w:headerReference w:type="default" r:id="rId32"/>
-          <w:footerReference w:type="default" r:id="rId33"/>
+          <w:headerReference w:type="default" r:id="rId29"/>
+          <w:footerReference w:type="default" r:id="rId30"/>
           <w:pgSz w:w="11910" w:h="16840"/>
           <w:pgMar w:top="1340" w:right="0" w:bottom="980" w:left="600" w:header="721" w:footer="791" w:gutter="0"/>
           <w:pgNumType w:start="11"/>
@@ -9038,7 +9166,7 @@
                           <pic:cNvPicPr/>
                         </pic:nvPicPr>
                         <pic:blipFill>
-                          <a:blip r:embed="rId34" cstate="print"/>
+                          <a:blip r:embed="rId31" cstate="print"/>
                           <a:stretch>
                             <a:fillRect/>
                           </a:stretch>
@@ -9088,7 +9216,7 @@
                           <pic:cNvPicPr/>
                         </pic:nvPicPr>
                         <pic:blipFill>
-                          <a:blip r:embed="rId35" cstate="print"/>
+                          <a:blip r:embed="rId32" cstate="print"/>
                           <a:stretch>
                             <a:fillRect/>
                           </a:stretch>
@@ -9182,7 +9310,7 @@
                           <pic:cNvPicPr/>
                         </pic:nvPicPr>
                         <pic:blipFill>
-                          <a:blip r:embed="rId36" cstate="print"/>
+                          <a:blip r:embed="rId33" cstate="print"/>
                           <a:stretch>
                             <a:fillRect/>
                           </a:stretch>
@@ -9265,7 +9393,7 @@
                           <pic:cNvPicPr/>
                         </pic:nvPicPr>
                         <pic:blipFill>
-                          <a:blip r:embed="rId37" cstate="print"/>
+                          <a:blip r:embed="rId34" cstate="print"/>
                           <a:stretch>
                             <a:fillRect/>
                           </a:stretch>
@@ -9417,7 +9545,7 @@
                           <pic:cNvPicPr/>
                         </pic:nvPicPr>
                         <pic:blipFill>
-                          <a:blip r:embed="rId38" cstate="print"/>
+                          <a:blip r:embed="rId35" cstate="print"/>
                           <a:stretch>
                             <a:fillRect/>
                           </a:stretch>
@@ -9649,7 +9777,7 @@
                           <pic:cNvPicPr/>
                         </pic:nvPicPr>
                         <pic:blipFill>
-                          <a:blip r:embed="rId39" cstate="print"/>
+                          <a:blip r:embed="rId36" cstate="print"/>
                           <a:stretch>
                             <a:fillRect/>
                           </a:stretch>
@@ -9715,7 +9843,7 @@
                           <pic:cNvPicPr/>
                         </pic:nvPicPr>
                         <pic:blipFill>
-                          <a:blip r:embed="rId40" cstate="print"/>
+                          <a:blip r:embed="rId37" cstate="print"/>
                           <a:stretch>
                             <a:fillRect/>
                           </a:stretch>
@@ -9823,7 +9951,7 @@
               <v:path arrowok="t" o:connecttype="segments"/>
             </v:shape>
             <v:shape id="_x0000_s2052" type="#_x0000_t75" style="position:absolute;left:3414;top:217;width:3256;height:2781">
-              <v:imagedata r:id="rId41" o:title=""/>
+              <v:imagedata r:id="rId38" o:title=""/>
             </v:shape>
             <v:shape id="_x0000_s2051" type="#_x0000_t202" style="position:absolute;left:724;top:191;width:2584;height:3073" filled="f" strokeweight=".48pt">
               <v:textbox style="mso-next-textbox:#_x0000_s2051" inset="0,0,0,0">
@@ -9998,7 +10126,7 @@
                           <pic:cNvPicPr/>
                         </pic:nvPicPr>
                         <pic:blipFill>
-                          <a:blip r:embed="rId36" cstate="print"/>
+                          <a:blip r:embed="rId33" cstate="print"/>
                           <a:stretch>
                             <a:fillRect/>
                           </a:stretch>
@@ -10106,7 +10234,7 @@
                           <pic:cNvPicPr/>
                         </pic:nvPicPr>
                         <pic:blipFill>
-                          <a:blip r:embed="rId42" cstate="print"/>
+                          <a:blip r:embed="rId39" cstate="print"/>
                           <a:stretch>
                             <a:fillRect/>
                           </a:stretch>
@@ -10167,7 +10295,7 @@
                           <pic:cNvPicPr/>
                         </pic:nvPicPr>
                         <pic:blipFill>
-                          <a:blip r:embed="rId43" cstate="print"/>
+                          <a:blip r:embed="rId40" cstate="print"/>
                           <a:stretch>
                             <a:fillRect/>
                           </a:stretch>
@@ -10287,7 +10415,7 @@
                           <pic:cNvPicPr/>
                         </pic:nvPicPr>
                         <pic:blipFill>
-                          <a:blip r:embed="rId44" cstate="print"/>
+                          <a:blip r:embed="rId41" cstate="print"/>
                           <a:stretch>
                             <a:fillRect/>
                           </a:stretch>
@@ -10469,7 +10597,7 @@
                           <pic:cNvPicPr/>
                         </pic:nvPicPr>
                         <pic:blipFill>
-                          <a:blip r:embed="rId45" cstate="print"/>
+                          <a:blip r:embed="rId42" cstate="print"/>
                           <a:stretch>
                             <a:fillRect/>
                           </a:stretch>
@@ -10561,7 +10689,7 @@
                           <pic:cNvPicPr/>
                         </pic:nvPicPr>
                         <pic:blipFill>
-                          <a:blip r:embed="rId46" cstate="print"/>
+                          <a:blip r:embed="rId43" cstate="print"/>
                           <a:stretch>
                             <a:fillRect/>
                           </a:stretch>
@@ -10689,7 +10817,7 @@
                           <pic:cNvPicPr/>
                         </pic:nvPicPr>
                         <pic:blipFill>
-                          <a:blip r:embed="rId38" cstate="print"/>
+                          <a:blip r:embed="rId35" cstate="print"/>
                           <a:stretch>
                             <a:fillRect/>
                           </a:stretch>
@@ -10882,7 +11010,7 @@
                           <pic:cNvPicPr/>
                         </pic:nvPicPr>
                         <pic:blipFill>
-                          <a:blip r:embed="rId47" cstate="print"/>
+                          <a:blip r:embed="rId44" cstate="print"/>
                           <a:stretch>
                             <a:fillRect/>
                           </a:stretch>
@@ -10990,7 +11118,7 @@
                           <pic:cNvPicPr/>
                         </pic:nvPicPr>
                         <pic:blipFill>
-                          <a:blip r:embed="rId48" cstate="print"/>
+                          <a:blip r:embed="rId45" cstate="print"/>
                           <a:stretch>
                             <a:fillRect/>
                           </a:stretch>
@@ -11040,7 +11168,7 @@
                           <pic:cNvPicPr/>
                         </pic:nvPicPr>
                         <pic:blipFill>
-                          <a:blip r:embed="rId49" cstate="print"/>
+                          <a:blip r:embed="rId46" cstate="print"/>
                           <a:stretch>
                             <a:fillRect/>
                           </a:stretch>
@@ -11187,7 +11315,7 @@
                           <pic:cNvPicPr/>
                         </pic:nvPicPr>
                         <pic:blipFill>
-                          <a:blip r:embed="rId50" cstate="print"/>
+                          <a:blip r:embed="rId47" cstate="print"/>
                           <a:stretch>
                             <a:fillRect/>
                           </a:stretch>
@@ -11387,7 +11515,7 @@
                           <pic:cNvPicPr/>
                         </pic:nvPicPr>
                         <pic:blipFill>
-                          <a:blip r:embed="rId51" cstate="print"/>
+                          <a:blip r:embed="rId48" cstate="print"/>
                           <a:stretch>
                             <a:fillRect/>
                           </a:stretch>
@@ -11437,7 +11565,7 @@
                           <pic:cNvPicPr/>
                         </pic:nvPicPr>
                         <pic:blipFill>
-                          <a:blip r:embed="rId52" cstate="print"/>
+                          <a:blip r:embed="rId49" cstate="print"/>
                           <a:stretch>
                             <a:fillRect/>
                           </a:stretch>
@@ -11555,7 +11683,7 @@
                           <pic:cNvPicPr/>
                         </pic:nvPicPr>
                         <pic:blipFill>
-                          <a:blip r:embed="rId53" cstate="print"/>
+                          <a:blip r:embed="rId50" cstate="print"/>
                           <a:stretch>
                             <a:fillRect/>
                           </a:stretch>

</xml_diff>

<commit_message>
added in list of test cases
</commit_message>
<xml_diff>
--- a/Report and Diagrams/Report.docx
+++ b/Report and Diagrams/Report.docx
@@ -4783,7 +4783,7 @@
           <w:noProof/>
         </w:rPr>
         <w:drawing>
-          <wp:anchor distT="0" distB="0" distL="0" distR="0" simplePos="0" relativeHeight="251693568" behindDoc="0" locked="0" layoutInCell="1" allowOverlap="1" wp14:anchorId="254C9B02" wp14:editId="1ED9FE6E">
+          <wp:anchor distT="0" distB="0" distL="0" distR="0" simplePos="0" relativeHeight="251656704" behindDoc="0" locked="0" layoutInCell="1" allowOverlap="1" wp14:anchorId="254C9B02" wp14:editId="1ED9FE6E">
             <wp:simplePos x="0" y="0"/>
             <wp:positionH relativeFrom="page">
               <wp:posOffset>1088027</wp:posOffset>
@@ -5037,33 +5037,6 @@
     <w:p>
       <w:pPr>
         <w:pStyle w:val="BodyText"/>
-        <w:ind w:right="962"/>
-        <w:rPr>
-          <w:sz w:val="26"/>
-        </w:rPr>
-      </w:pPr>
-    </w:p>
-    <w:p>
-      <w:pPr>
-        <w:pStyle w:val="BodyText"/>
-        <w:ind w:right="962"/>
-        <w:rPr>
-          <w:sz w:val="26"/>
-        </w:rPr>
-      </w:pPr>
-    </w:p>
-    <w:p>
-      <w:pPr>
-        <w:pStyle w:val="BodyText"/>
-        <w:ind w:right="962"/>
-        <w:rPr>
-          <w:sz w:val="26"/>
-        </w:rPr>
-      </w:pPr>
-    </w:p>
-    <w:p>
-      <w:pPr>
-        <w:pStyle w:val="BodyText"/>
         <w:spacing w:before="4"/>
         <w:ind w:right="962"/>
         <w:rPr>
@@ -8312,6 +8285,216 @@
     </w:p>
     <w:p>
       <w:pPr>
+        <w:pStyle w:val="BodyText"/>
+        <w:ind w:left="426" w:right="1671"/>
+        <w:rPr>
+          <w:sz w:val="20"/>
+        </w:rPr>
+      </w:pPr>
+    </w:p>
+    <w:p>
+      <w:pPr>
+        <w:pStyle w:val="Heading3"/>
+        <w:numPr>
+          <w:ilvl w:val="0"/>
+          <w:numId w:val="3"/>
+        </w:numPr>
+        <w:tabs>
+          <w:tab w:val="left" w:pos="841"/>
+        </w:tabs>
+        <w:spacing w:before="142"/>
+        <w:ind w:left="426" w:right="1671" w:hanging="361"/>
+      </w:pPr>
+      <w:r>
+        <w:t>Table</w:t>
+      </w:r>
+      <w:r>
+        <w:t xml:space="preserve"> </w:t>
+      </w:r>
+      <w:r>
+        <w:t>Release</w:t>
+      </w:r>
+      <w:r>
+        <w:t xml:space="preserve">d </w:t>
+      </w:r>
+      <w:r>
+        <w:t>After</w:t>
+      </w:r>
+      <w:r>
+        <w:t xml:space="preserve"> </w:t>
+      </w:r>
+      <w:r>
+        <w:t>Invoice</w:t>
+      </w:r>
+      <w:r>
+        <w:t xml:space="preserve"> </w:t>
+      </w:r>
+      <w:r>
+        <w:t>Printed</w:t>
+      </w:r>
+    </w:p>
+    <w:p>
+      <w:pPr>
+        <w:pStyle w:val="Heading3"/>
+        <w:numPr>
+          <w:ilvl w:val="0"/>
+          <w:numId w:val="3"/>
+        </w:numPr>
+        <w:tabs>
+          <w:tab w:val="left" w:pos="841"/>
+        </w:tabs>
+        <w:spacing w:before="142"/>
+        <w:ind w:left="426" w:right="1671" w:hanging="361"/>
+      </w:pPr>
+      <w:r>
+        <w:t>Make</w:t>
+      </w:r>
+      <w:r>
+        <w:t xml:space="preserve"> </w:t>
+      </w:r>
+      <w:r>
+        <w:t>Reservation</w:t>
+      </w:r>
+      <w:r>
+        <w:t xml:space="preserve"> </w:t>
+      </w:r>
+      <w:r>
+        <w:t>When</w:t>
+      </w:r>
+      <w:r>
+        <w:t xml:space="preserve"> </w:t>
+      </w:r>
+      <w:r>
+        <w:t>Full</w:t>
+      </w:r>
+    </w:p>
+    <w:p>
+      <w:pPr>
+        <w:pStyle w:val="Heading3"/>
+        <w:numPr>
+          <w:ilvl w:val="0"/>
+          <w:numId w:val="3"/>
+        </w:numPr>
+        <w:tabs>
+          <w:tab w:val="left" w:pos="841"/>
+        </w:tabs>
+        <w:spacing w:before="142"/>
+        <w:ind w:left="426" w:right="1671" w:hanging="361"/>
+      </w:pPr>
+      <w:r>
+        <w:t>Make</w:t>
+      </w:r>
+      <w:r>
+        <w:t xml:space="preserve"> </w:t>
+      </w:r>
+      <w:r>
+        <w:t>Walk</w:t>
+      </w:r>
+      <w:r>
+        <w:t xml:space="preserve"> </w:t>
+      </w:r>
+      <w:proofErr w:type="gramStart"/>
+      <w:r>
+        <w:t>In</w:t>
+      </w:r>
+      <w:proofErr w:type="gramEnd"/>
+      <w:r>
+        <w:t xml:space="preserve"> </w:t>
+      </w:r>
+      <w:r>
+        <w:t>Reservation</w:t>
+      </w:r>
+      <w:r>
+        <w:t xml:space="preserve"> </w:t>
+      </w:r>
+      <w:r>
+        <w:t>When</w:t>
+      </w:r>
+      <w:r>
+        <w:t xml:space="preserve"> </w:t>
+      </w:r>
+      <w:r>
+        <w:t>Full</w:t>
+      </w:r>
+    </w:p>
+    <w:p>
+      <w:pPr>
+        <w:pStyle w:val="Heading3"/>
+        <w:numPr>
+          <w:ilvl w:val="0"/>
+          <w:numId w:val="3"/>
+        </w:numPr>
+        <w:tabs>
+          <w:tab w:val="left" w:pos="841"/>
+        </w:tabs>
+        <w:spacing w:before="142"/>
+        <w:ind w:left="426" w:right="1671" w:hanging="361"/>
+      </w:pPr>
+      <w:r>
+        <w:t>Make</w:t>
+      </w:r>
+      <w:r>
+        <w:t xml:space="preserve"> </w:t>
+      </w:r>
+      <w:r>
+        <w:t>Reservation</w:t>
+      </w:r>
+      <w:r>
+        <w:t xml:space="preserve"> </w:t>
+      </w:r>
+      <w:r>
+        <w:t>Success</w:t>
+      </w:r>
+    </w:p>
+    <w:p>
+      <w:pPr>
+        <w:pStyle w:val="Heading3"/>
+        <w:numPr>
+          <w:ilvl w:val="0"/>
+          <w:numId w:val="3"/>
+        </w:numPr>
+        <w:tabs>
+          <w:tab w:val="left" w:pos="841"/>
+        </w:tabs>
+        <w:spacing w:before="142"/>
+        <w:ind w:left="426" w:right="1671" w:hanging="361"/>
+      </w:pPr>
+      <w:r>
+        <w:t>Remove</w:t>
+      </w:r>
+      <w:r>
+        <w:t xml:space="preserve"> </w:t>
+      </w:r>
+      <w:r>
+        <w:t>Expired</w:t>
+      </w:r>
+      <w:r>
+        <w:t xml:space="preserve"> </w:t>
+      </w:r>
+      <w:r>
+        <w:t>Reservation</w:t>
+      </w:r>
+    </w:p>
+    <w:p>
+      <w:pPr>
+        <w:pStyle w:val="BodyText"/>
+        <w:ind w:right="2096"/>
+        <w:rPr>
+          <w:sz w:val="20"/>
+        </w:rPr>
+      </w:pPr>
+    </w:p>
+    <w:p>
+      <w:pPr>
+        <w:pStyle w:val="BodyText"/>
+        <w:ind w:right="2096"/>
+        <w:rPr>
+          <w:sz w:val="20"/>
+        </w:rPr>
+      </w:pPr>
+    </w:p>
+    <w:p>
+      <w:pPr>
         <w:pStyle w:val="Heading3"/>
         <w:numPr>
           <w:ilvl w:val="0"/>
@@ -8322,17 +8505,27 @@
         </w:tabs>
         <w:spacing w:before="142"/>
         <w:ind w:left="0" w:right="2096" w:hanging="361"/>
-      </w:pPr>
-      <w:r>
+        <w:rPr>
+          <w:color w:val="FF0000"/>
+        </w:rPr>
+      </w:pPr>
+      <w:r>
+        <w:rPr>
+          <w:color w:val="FF0000"/>
+        </w:rPr>
         <w:t>Student</w:t>
       </w:r>
       <w:r>
         <w:rPr>
+          <w:color w:val="FF0000"/>
           <w:spacing w:val="-2"/>
         </w:rPr>
         <w:t xml:space="preserve"> </w:t>
       </w:r>
       <w:r>
+        <w:rPr>
+          <w:color w:val="FF0000"/>
+        </w:rPr>
         <w:t>Login</w:t>
       </w:r>
     </w:p>
@@ -8343,6 +8536,7 @@
         <w:ind w:right="2096"/>
         <w:rPr>
           <w:b/>
+          <w:color w:val="FF0000"/>
           <w:sz w:val="16"/>
         </w:rPr>
       </w:pPr>
@@ -8386,12 +8580,14 @@
               <w:ind w:left="0" w:right="2096"/>
               <w:rPr>
                 <w:b/>
+                <w:color w:val="FF0000"/>
                 <w:sz w:val="20"/>
               </w:rPr>
             </w:pPr>
             <w:r>
               <w:rPr>
                 <w:b/>
+                <w:color w:val="FF0000"/>
                 <w:sz w:val="20"/>
               </w:rPr>
               <w:t>a) Login before allowed period (dates)</w:t>
@@ -8409,12 +8605,14 @@
               <w:ind w:left="0" w:right="2096"/>
               <w:rPr>
                 <w:b/>
+                <w:color w:val="FF0000"/>
                 <w:sz w:val="20"/>
               </w:rPr>
             </w:pPr>
             <w:r>
               <w:rPr>
                 <w:b/>
+                <w:color w:val="FF0000"/>
                 <w:sz w:val="20"/>
               </w:rPr>
               <w:t>b) Login after allowed period (dates)</w:t>
@@ -8432,12 +8630,14 @@
               <w:ind w:left="0" w:right="2096"/>
               <w:rPr>
                 <w:b/>
+                <w:color w:val="FF0000"/>
                 <w:sz w:val="20"/>
               </w:rPr>
             </w:pPr>
             <w:r>
               <w:rPr>
                 <w:b/>
+                <w:color w:val="FF0000"/>
                 <w:sz w:val="20"/>
               </w:rPr>
               <w:t>c) Wrong Password</w:t>
@@ -8458,12 +8658,14 @@
               <w:pStyle w:val="TableParagraph"/>
               <w:ind w:left="0" w:right="2096"/>
               <w:rPr>
+                <w:color w:val="FF0000"/>
                 <w:sz w:val="20"/>
               </w:rPr>
             </w:pPr>
             <w:r>
               <w:rPr>
                 <w:noProof/>
+                <w:color w:val="FF0000"/>
                 <w:sz w:val="20"/>
               </w:rPr>
               <w:drawing>
@@ -8513,12 +8715,14 @@
               <w:pStyle w:val="TableParagraph"/>
               <w:ind w:left="0" w:right="2096"/>
               <w:rPr>
+                <w:color w:val="FF0000"/>
                 <w:sz w:val="20"/>
               </w:rPr>
             </w:pPr>
             <w:r>
               <w:rPr>
                 <w:noProof/>
+                <w:color w:val="FF0000"/>
                 <w:sz w:val="20"/>
               </w:rPr>
               <w:drawing>
@@ -8568,12 +8772,14 @@
               <w:pStyle w:val="TableParagraph"/>
               <w:ind w:left="0" w:right="2096"/>
               <w:rPr>
+                <w:color w:val="FF0000"/>
                 <w:sz w:val="20"/>
               </w:rPr>
             </w:pPr>
             <w:r>
               <w:rPr>
                 <w:noProof/>
+                <w:color w:val="FF0000"/>
                 <w:sz w:val="20"/>
               </w:rPr>
               <w:drawing>
@@ -8622,6 +8828,7 @@
         <w:ind w:right="2096"/>
         <w:rPr>
           <w:b/>
+          <w:color w:val="FF0000"/>
           <w:sz w:val="26"/>
         </w:rPr>
       </w:pPr>
@@ -8640,12 +8847,14 @@
         <w:ind w:left="0" w:right="2096" w:hanging="361"/>
         <w:rPr>
           <w:b/>
+          <w:color w:val="FF0000"/>
           <w:sz w:val="24"/>
         </w:rPr>
       </w:pPr>
       <w:r>
         <w:rPr>
           <w:b/>
+          <w:color w:val="FF0000"/>
           <w:sz w:val="24"/>
         </w:rPr>
         <w:t>Add a</w:t>
@@ -8653,6 +8862,7 @@
       <w:r>
         <w:rPr>
           <w:b/>
+          <w:color w:val="FF0000"/>
           <w:spacing w:val="-1"/>
           <w:sz w:val="24"/>
         </w:rPr>
@@ -8662,6 +8872,7 @@
       <w:r>
         <w:rPr>
           <w:b/>
+          <w:color w:val="FF0000"/>
           <w:sz w:val="24"/>
         </w:rPr>
         <w:t>Student</w:t>
@@ -8675,10 +8886,14 @@
         <w:ind w:right="2096"/>
         <w:rPr>
           <w:b/>
+          <w:color w:val="FF0000"/>
           <w:sz w:val="12"/>
         </w:rPr>
       </w:pPr>
       <w:r>
+        <w:rPr>
+          <w:color w:val="FF0000"/>
+        </w:rPr>
         <w:pict w14:anchorId="0AADC854">
           <v:group id="_x0000_s2058" style="position:absolute;margin-left:36pt;margin-top:9.15pt;width:524.9pt;height:164.7pt;z-index:-15713792;mso-wrap-distance-left:0;mso-wrap-distance-right:0;mso-position-horizontal-relative:page" coordorigin="720,183" coordsize="10498,3294">
             <v:shape id="_x0000_s2061" style="position:absolute;left:729;top:183;width:10488;height:3294" coordorigin="730,183" coordsize="10488,3294" o:spt="100" adj="0,,0" path="m4007,183r-10,l3997,183r-3267,l730,193r3267,l3997,3467r-3267,l730,3477r3267,l3997,3477r10,l4007,183xm11218,183r-10,l11208,183r-7201,l4007,193r7201,l11208,3467r-7201,l4007,3477r7201,l11208,3477r10,l11218,183xe" fillcolor="black" stroked="f">
@@ -8842,6 +9057,7 @@
         <w:ind w:right="2096"/>
         <w:rPr>
           <w:b/>
+          <w:color w:val="FF0000"/>
           <w:sz w:val="29"/>
         </w:rPr>
       </w:pPr>
@@ -8860,12 +9076,14 @@
         <w:ind w:left="0" w:right="2096" w:hanging="361"/>
         <w:rPr>
           <w:b/>
+          <w:color w:val="FF0000"/>
           <w:sz w:val="24"/>
         </w:rPr>
       </w:pPr>
       <w:r>
         <w:rPr>
           <w:b/>
+          <w:color w:val="FF0000"/>
           <w:sz w:val="24"/>
         </w:rPr>
         <w:t>Add a Course</w:t>
@@ -8878,10 +9096,15 @@
         <w:ind w:right="2096"/>
         <w:rPr>
           <w:b/>
+          <w:color w:val="FF0000"/>
           <w:sz w:val="12"/>
         </w:rPr>
       </w:pPr>
       <w:r>
+        <w:rPr>
+          <w:color w:val="FF0000"/>
+        </w:rPr>
+        <w:lastRenderedPageBreak/>
         <w:pict w14:anchorId="0AADC855">
           <v:group id="_x0000_s2054" style="position:absolute;margin-left:36pt;margin-top:9.2pt;width:524.9pt;height:176.85pt;z-index:-15712768;mso-wrap-distance-left:0;mso-wrap-distance-right:0;mso-position-horizontal-relative:page" coordorigin="720,184" coordsize="10498,3537">
             <v:shape id="_x0000_s2057" style="position:absolute;left:729;top:183;width:10488;height:3537" coordorigin="730,184" coordsize="10488,3537" path="m11218,184r-10,l11208,193r,3517l3987,3710r,-3517l11208,193r,-9l3987,184r-9,l730,184r,9l3978,193r,3517l730,3710r,10l11218,3720r,-3536xe" fillcolor="black" stroked="f">
@@ -9021,6 +9244,7 @@
       <w:pPr>
         <w:ind w:right="2096"/>
         <w:rPr>
+          <w:color w:val="FF0000"/>
           <w:sz w:val="12"/>
         </w:rPr>
         <w:sectPr>
@@ -9039,6 +9263,7 @@
         <w:ind w:right="2096"/>
         <w:rPr>
           <w:b/>
+          <w:color w:val="FF0000"/>
           <w:sz w:val="14"/>
         </w:rPr>
       </w:pPr>
@@ -9057,12 +9282,14 @@
         <w:ind w:left="0" w:right="2096" w:hanging="361"/>
         <w:rPr>
           <w:b/>
+          <w:color w:val="FF0000"/>
           <w:sz w:val="24"/>
         </w:rPr>
       </w:pPr>
       <w:r>
         <w:rPr>
           <w:b/>
+          <w:color w:val="FF0000"/>
           <w:sz w:val="24"/>
         </w:rPr>
         <w:t>Register student for a</w:t>
@@ -9070,6 +9297,7 @@
       <w:r>
         <w:rPr>
           <w:b/>
+          <w:color w:val="FF0000"/>
           <w:spacing w:val="-3"/>
           <w:sz w:val="24"/>
         </w:rPr>
@@ -9078,6 +9306,7 @@
       <w:r>
         <w:rPr>
           <w:b/>
+          <w:color w:val="FF0000"/>
           <w:sz w:val="24"/>
         </w:rPr>
         <w:t>course</w:t>
@@ -9121,12 +9350,14 @@
               <w:ind w:left="0" w:right="2096"/>
               <w:rPr>
                 <w:b/>
+                <w:color w:val="FF0000"/>
                 <w:sz w:val="20"/>
               </w:rPr>
             </w:pPr>
             <w:r>
               <w:rPr>
                 <w:b/>
+                <w:color w:val="FF0000"/>
                 <w:sz w:val="20"/>
               </w:rPr>
               <w:t>a) Add a student to a course index with available vacancies</w:t>
@@ -9142,12 +9373,14 @@
               <w:pStyle w:val="TableParagraph"/>
               <w:ind w:left="0" w:right="2096"/>
               <w:rPr>
+                <w:color w:val="FF0000"/>
                 <w:sz w:val="20"/>
               </w:rPr>
             </w:pPr>
             <w:r>
               <w:rPr>
                 <w:noProof/>
+                <w:color w:val="FF0000"/>
                 <w:sz w:val="20"/>
               </w:rPr>
               <w:drawing>
@@ -9188,6 +9421,7 @@
             </w:r>
             <w:r>
               <w:rPr>
+                <w:color w:val="FF0000"/>
                 <w:spacing w:val="50"/>
                 <w:sz w:val="20"/>
               </w:rPr>
@@ -9196,6 +9430,7 @@
             <w:r>
               <w:rPr>
                 <w:noProof/>
+                <w:color w:val="FF0000"/>
                 <w:spacing w:val="50"/>
                 <w:position w:val="7"/>
                 <w:sz w:val="20"/>
@@ -9254,12 +9489,14 @@
               <w:ind w:left="0" w:right="2096"/>
               <w:rPr>
                 <w:b/>
+                <w:color w:val="FF0000"/>
                 <w:sz w:val="20"/>
               </w:rPr>
             </w:pPr>
             <w:r>
               <w:rPr>
                 <w:b/>
+                <w:color w:val="FF0000"/>
                 <w:sz w:val="20"/>
               </w:rPr>
               <w:t>b) Add a student to a course index with 0 vacancies in Tut / Lab</w:t>
@@ -9277,6 +9514,7 @@
               <w:ind w:left="0" w:right="2096"/>
               <w:rPr>
                 <w:b/>
+                <w:color w:val="FF0000"/>
                 <w:sz w:val="2"/>
               </w:rPr>
             </w:pPr>
@@ -9286,12 +9524,14 @@
               <w:pStyle w:val="TableParagraph"/>
               <w:ind w:left="0" w:right="2096"/>
               <w:rPr>
+                <w:color w:val="FF0000"/>
                 <w:sz w:val="20"/>
               </w:rPr>
             </w:pPr>
             <w:r>
               <w:rPr>
                 <w:noProof/>
+                <w:color w:val="FF0000"/>
                 <w:sz w:val="20"/>
               </w:rPr>
               <w:drawing>
@@ -9348,12 +9588,14 @@
               <w:ind w:left="0" w:right="2096"/>
               <w:rPr>
                 <w:b/>
+                <w:color w:val="FF0000"/>
                 <w:sz w:val="20"/>
               </w:rPr>
             </w:pPr>
             <w:r>
               <w:rPr>
                 <w:b/>
+                <w:color w:val="FF0000"/>
                 <w:sz w:val="20"/>
               </w:rPr>
               <w:t>c) Register the same course again</w:t>
@@ -9369,12 +9611,14 @@
               <w:pStyle w:val="TableParagraph"/>
               <w:ind w:left="0" w:right="2096"/>
               <w:rPr>
+                <w:color w:val="FF0000"/>
                 <w:sz w:val="20"/>
               </w:rPr>
             </w:pPr>
             <w:r>
               <w:rPr>
                 <w:noProof/>
+                <w:color w:val="FF0000"/>
                 <w:sz w:val="20"/>
               </w:rPr>
               <w:drawing>
@@ -9432,12 +9676,14 @@
               <w:jc w:val="both"/>
               <w:rPr>
                 <w:b/>
+                <w:color w:val="FF0000"/>
                 <w:sz w:val="20"/>
               </w:rPr>
             </w:pPr>
             <w:r>
               <w:rPr>
                 <w:b/>
+                <w:color w:val="FF0000"/>
                 <w:sz w:val="20"/>
               </w:rPr>
               <w:t>d) Invalid data entries (</w:t>
@@ -9447,6 +9693,7 @@
             <w:r>
               <w:rPr>
                 <w:b/>
+                <w:color w:val="FF0000"/>
                 <w:sz w:val="20"/>
               </w:rPr>
               <w:t>eg</w:t>
@@ -9456,6 +9703,7 @@
             <w:r>
               <w:rPr>
                 <w:b/>
+                <w:color w:val="FF0000"/>
                 <w:sz w:val="20"/>
               </w:rPr>
               <w:t xml:space="preserve"> wrong student ID /</w:t>
@@ -9463,6 +9711,7 @@
             <w:r>
               <w:rPr>
                 <w:b/>
+                <w:color w:val="FF0000"/>
                 <w:spacing w:val="-19"/>
                 <w:sz w:val="20"/>
               </w:rPr>
@@ -9471,6 +9720,7 @@
             <w:r>
               <w:rPr>
                 <w:b/>
+                <w:color w:val="FF0000"/>
                 <w:sz w:val="20"/>
               </w:rPr>
               <w:t>course code,</w:t>
@@ -9478,6 +9728,7 @@
             <w:r>
               <w:rPr>
                 <w:b/>
+                <w:color w:val="FF0000"/>
                 <w:spacing w:val="-1"/>
                 <w:sz w:val="20"/>
               </w:rPr>
@@ -9487,6 +9738,7 @@
             <w:r>
               <w:rPr>
                 <w:b/>
+                <w:color w:val="FF0000"/>
                 <w:sz w:val="20"/>
               </w:rPr>
               <w:t>etc</w:t>
@@ -9495,6 +9747,7 @@
             <w:r>
               <w:rPr>
                 <w:b/>
+                <w:color w:val="FF0000"/>
                 <w:sz w:val="20"/>
               </w:rPr>
               <w:t>)</w:t>
@@ -9512,6 +9765,7 @@
               <w:ind w:left="0" w:right="2096"/>
               <w:rPr>
                 <w:b/>
+                <w:color w:val="FF0000"/>
                 <w:sz w:val="5"/>
               </w:rPr>
             </w:pPr>
@@ -9521,12 +9775,14 @@
               <w:pStyle w:val="TableParagraph"/>
               <w:ind w:left="0" w:right="2096"/>
               <w:rPr>
+                <w:color w:val="FF0000"/>
                 <w:sz w:val="20"/>
               </w:rPr>
             </w:pPr>
             <w:r>
               <w:rPr>
                 <w:noProof/>
+                <w:color w:val="FF0000"/>
                 <w:sz w:val="20"/>
               </w:rPr>
               <w:drawing>
@@ -9576,6 +9832,7 @@
         <w:ind w:right="2096"/>
         <w:rPr>
           <w:b/>
+          <w:color w:val="FF0000"/>
           <w:sz w:val="35"/>
         </w:rPr>
       </w:pPr>
@@ -9594,12 +9851,14 @@
         <w:ind w:left="0" w:right="2096" w:hanging="361"/>
         <w:rPr>
           <w:b/>
+          <w:color w:val="FF0000"/>
           <w:sz w:val="24"/>
         </w:rPr>
       </w:pPr>
       <w:r>
         <w:rPr>
           <w:b/>
+          <w:color w:val="FF0000"/>
           <w:sz w:val="24"/>
         </w:rPr>
         <w:t>Check available slot in a class (vacancy in a</w:t>
@@ -9607,6 +9866,7 @@
       <w:r>
         <w:rPr>
           <w:b/>
+          <w:color w:val="FF0000"/>
           <w:spacing w:val="-2"/>
           <w:sz w:val="24"/>
         </w:rPr>
@@ -9615,6 +9875,7 @@
       <w:r>
         <w:rPr>
           <w:b/>
+          <w:color w:val="FF0000"/>
           <w:sz w:val="24"/>
         </w:rPr>
         <w:t>class)</w:t>
@@ -9627,6 +9888,7 @@
         <w:ind w:right="2096"/>
         <w:rPr>
           <w:b/>
+          <w:color w:val="FF0000"/>
           <w:sz w:val="16"/>
         </w:rPr>
       </w:pPr>
@@ -9669,12 +9931,14 @@
               <w:ind w:left="0" w:right="2096"/>
               <w:rPr>
                 <w:b/>
+                <w:color w:val="FF0000"/>
                 <w:sz w:val="20"/>
               </w:rPr>
             </w:pPr>
             <w:r>
               <w:rPr>
                 <w:b/>
+                <w:color w:val="FF0000"/>
                 <w:sz w:val="20"/>
               </w:rPr>
               <w:t>a) Check for vacancy in course index</w:t>
@@ -9692,12 +9956,14 @@
               <w:ind w:left="0" w:right="2096"/>
               <w:rPr>
                 <w:b/>
+                <w:color w:val="FF0000"/>
                 <w:sz w:val="20"/>
               </w:rPr>
             </w:pPr>
             <w:r>
               <w:rPr>
                 <w:b/>
+                <w:color w:val="FF0000"/>
                 <w:sz w:val="20"/>
               </w:rPr>
               <w:t>b) Invalid data entries (</w:t>
@@ -9707,6 +9973,7 @@
             <w:r>
               <w:rPr>
                 <w:b/>
+                <w:color w:val="FF0000"/>
                 <w:sz w:val="20"/>
               </w:rPr>
               <w:t>eg</w:t>
@@ -9716,6 +9983,7 @@
             <w:r>
               <w:rPr>
                 <w:b/>
+                <w:color w:val="FF0000"/>
                 <w:sz w:val="20"/>
               </w:rPr>
               <w:t xml:space="preserve"> course code, class code </w:t>
@@ -9724,6 +9992,7 @@
             <w:r>
               <w:rPr>
                 <w:b/>
+                <w:color w:val="FF0000"/>
                 <w:sz w:val="20"/>
               </w:rPr>
               <w:t>etc</w:t>
@@ -9732,6 +10001,7 @@
             <w:r>
               <w:rPr>
                 <w:b/>
+                <w:color w:val="FF0000"/>
                 <w:sz w:val="20"/>
               </w:rPr>
               <w:t>)</w:t>
@@ -9752,12 +10022,14 @@
               <w:pStyle w:val="TableParagraph"/>
               <w:ind w:left="0" w:right="2096"/>
               <w:rPr>
+                <w:color w:val="FF0000"/>
                 <w:sz w:val="20"/>
               </w:rPr>
             </w:pPr>
             <w:r>
               <w:rPr>
                 <w:noProof/>
+                <w:color w:val="FF0000"/>
                 <w:sz w:val="20"/>
               </w:rPr>
               <w:lastRenderedPageBreak/>
@@ -9810,6 +10082,7 @@
               <w:ind w:left="0" w:right="2096"/>
               <w:rPr>
                 <w:b/>
+                <w:color w:val="FF0000"/>
                 <w:sz w:val="3"/>
               </w:rPr>
             </w:pPr>
@@ -9819,12 +10092,14 @@
               <w:pStyle w:val="TableParagraph"/>
               <w:ind w:left="0" w:right="2096"/>
               <w:rPr>
+                <w:color w:val="FF0000"/>
                 <w:sz w:val="20"/>
               </w:rPr>
             </w:pPr>
             <w:r>
               <w:rPr>
                 <w:noProof/>
+                <w:color w:val="FF0000"/>
                 <w:sz w:val="20"/>
               </w:rPr>
               <w:drawing>
@@ -9871,6 +10146,7 @@
       <w:pPr>
         <w:ind w:right="2096"/>
         <w:rPr>
+          <w:color w:val="FF0000"/>
           <w:sz w:val="20"/>
         </w:rPr>
         <w:sectPr>
@@ -9887,6 +10163,7 @@
         <w:ind w:right="2096"/>
         <w:rPr>
           <w:b/>
+          <w:color w:val="FF0000"/>
           <w:sz w:val="13"/>
         </w:rPr>
       </w:pPr>
@@ -9905,12 +10182,14 @@
         <w:ind w:left="0" w:right="2096" w:hanging="361"/>
         <w:rPr>
           <w:b/>
+          <w:color w:val="FF0000"/>
           <w:sz w:val="24"/>
         </w:rPr>
       </w:pPr>
       <w:r>
         <w:rPr>
           <w:b/>
+          <w:color w:val="FF0000"/>
           <w:sz w:val="24"/>
         </w:rPr>
         <w:t xml:space="preserve">Day/Time clash with </w:t>
@@ -9919,6 +10198,7 @@
       <w:r>
         <w:rPr>
           <w:b/>
+          <w:color w:val="FF0000"/>
           <w:sz w:val="24"/>
         </w:rPr>
         <w:t>other</w:t>
@@ -9927,6 +10207,7 @@
       <w:r>
         <w:rPr>
           <w:b/>
+          <w:color w:val="FF0000"/>
           <w:sz w:val="24"/>
         </w:rPr>
         <w:t xml:space="preserve"> course</w:t>
@@ -9939,10 +10220,14 @@
         <w:ind w:right="2096"/>
         <w:rPr>
           <w:b/>
+          <w:color w:val="FF0000"/>
           <w:sz w:val="12"/>
         </w:rPr>
       </w:pPr>
       <w:r>
+        <w:rPr>
+          <w:color w:val="FF0000"/>
+        </w:rPr>
         <w:pict w14:anchorId="0AADC864">
           <v:group id="_x0000_s2050" style="position:absolute;margin-left:36pt;margin-top:9.3pt;width:526.6pt;height:154.15pt;z-index:-15711744;mso-wrap-distance-left:0;mso-wrap-distance-right:0;mso-position-horizontal-relative:page" coordorigin="720,186" coordsize="10532,3083">
             <v:shape id="_x0000_s2053" style="position:absolute;left:720;top:186;width:10532;height:3083" coordorigin="720,186" coordsize="10532,3083" o:spt="100" adj="0,,0" path="m3313,196r-10,l3303,3259r-2573,l730,3269r2573,l3303,3269r10,l3313,196xm3313,186r-10,l730,186r-10,l720,196r10,l3303,196r10,l3313,186xm11251,196r-9,l11242,3259r-7929,l3313,3269r7929,l11242,3269r9,l11251,196xm11251,186r-9,l3313,186r,10l11242,196r9,l11251,186xe" fillcolor="black" stroked="f">
@@ -9987,6 +10272,7 @@
         <w:ind w:right="2096"/>
         <w:rPr>
           <w:b/>
+          <w:color w:val="FF0000"/>
           <w:sz w:val="25"/>
         </w:rPr>
       </w:pPr>
@@ -10005,12 +10291,14 @@
         <w:ind w:left="0" w:right="2096" w:hanging="361"/>
         <w:rPr>
           <w:b/>
+          <w:color w:val="FF0000"/>
           <w:sz w:val="24"/>
         </w:rPr>
       </w:pPr>
       <w:r>
         <w:rPr>
           <w:b/>
+          <w:color w:val="FF0000"/>
           <w:sz w:val="24"/>
         </w:rPr>
         <w:t>Waitlist notification</w:t>
@@ -10054,12 +10342,14 @@
               <w:ind w:left="0" w:right="2096"/>
               <w:rPr>
                 <w:b/>
+                <w:color w:val="FF0000"/>
                 <w:sz w:val="20"/>
               </w:rPr>
             </w:pPr>
             <w:r>
               <w:rPr>
                 <w:b/>
+                <w:color w:val="FF0000"/>
                 <w:sz w:val="20"/>
               </w:rPr>
               <w:t xml:space="preserve">ai) Add </w:t>
@@ -10068,6 +10358,7 @@
             <w:r>
               <w:rPr>
                 <w:b/>
+                <w:color w:val="FF0000"/>
                 <w:sz w:val="20"/>
               </w:rPr>
               <w:t>studentA</w:t>
@@ -10076,6 +10367,7 @@
             <w:r>
               <w:rPr>
                 <w:b/>
+                <w:color w:val="FF0000"/>
                 <w:sz w:val="20"/>
               </w:rPr>
               <w:t xml:space="preserve"> to a course index with 0 vacancies</w:t>
@@ -10093,6 +10385,7 @@
               <w:ind w:left="0" w:right="2096"/>
               <w:rPr>
                 <w:b/>
+                <w:color w:val="FF0000"/>
                 <w:sz w:val="2"/>
               </w:rPr>
             </w:pPr>
@@ -10102,12 +10395,14 @@
               <w:pStyle w:val="TableParagraph"/>
               <w:ind w:left="0" w:right="2096"/>
               <w:rPr>
+                <w:color w:val="FF0000"/>
                 <w:sz w:val="20"/>
               </w:rPr>
             </w:pPr>
             <w:r>
               <w:rPr>
                 <w:noProof/>
+                <w:color w:val="FF0000"/>
                 <w:sz w:val="20"/>
               </w:rPr>
               <w:drawing>
@@ -10164,6 +10459,7 @@
               <w:ind w:left="0" w:right="2096"/>
               <w:rPr>
                 <w:b/>
+                <w:color w:val="FF0000"/>
                 <w:sz w:val="20"/>
               </w:rPr>
             </w:pPr>
@@ -10171,6 +10467,7 @@
             <w:r>
               <w:rPr>
                 <w:b/>
+                <w:color w:val="FF0000"/>
                 <w:sz w:val="20"/>
               </w:rPr>
               <w:t>aii</w:t>
@@ -10179,6 +10476,7 @@
             <w:r>
               <w:rPr>
                 <w:b/>
+                <w:color w:val="FF0000"/>
                 <w:sz w:val="20"/>
               </w:rPr>
               <w:t xml:space="preserve">) Drop </w:t>
@@ -10187,6 +10485,7 @@
             <w:r>
               <w:rPr>
                 <w:b/>
+                <w:color w:val="FF0000"/>
                 <w:sz w:val="20"/>
               </w:rPr>
               <w:t>studentB</w:t>
@@ -10195,6 +10494,7 @@
             <w:r>
               <w:rPr>
                 <w:b/>
+                <w:color w:val="FF0000"/>
                 <w:sz w:val="20"/>
               </w:rPr>
               <w:t xml:space="preserve"> from the same course index</w:t>
@@ -10210,12 +10510,14 @@
               <w:pStyle w:val="TableParagraph"/>
               <w:ind w:left="0" w:right="2096"/>
               <w:rPr>
+                <w:color w:val="FF0000"/>
                 <w:sz w:val="20"/>
               </w:rPr>
             </w:pPr>
             <w:r>
               <w:rPr>
                 <w:noProof/>
+                <w:color w:val="FF0000"/>
                 <w:sz w:val="20"/>
               </w:rPr>
               <w:drawing>
@@ -10262,6 +10564,7 @@
               <w:ind w:left="0" w:right="2096"/>
               <w:rPr>
                 <w:b/>
+                <w:color w:val="FF0000"/>
                 <w:sz w:val="2"/>
               </w:rPr>
             </w:pPr>
@@ -10271,12 +10574,14 @@
               <w:pStyle w:val="TableParagraph"/>
               <w:ind w:left="0" w:right="2096"/>
               <w:rPr>
+                <w:color w:val="FF0000"/>
                 <w:sz w:val="20"/>
               </w:rPr>
             </w:pPr>
             <w:r>
               <w:rPr>
                 <w:noProof/>
+                <w:color w:val="FF0000"/>
                 <w:sz w:val="20"/>
               </w:rPr>
               <w:drawing>
@@ -10333,6 +10638,7 @@
               <w:ind w:left="0" w:right="2096"/>
               <w:rPr>
                 <w:b/>
+                <w:color w:val="FF0000"/>
                 <w:sz w:val="20"/>
               </w:rPr>
             </w:pPr>
@@ -10340,6 +10646,7 @@
             <w:r>
               <w:rPr>
                 <w:b/>
+                <w:color w:val="FF0000"/>
                 <w:sz w:val="20"/>
               </w:rPr>
               <w:lastRenderedPageBreak/>
@@ -10349,6 +10656,7 @@
             <w:r>
               <w:rPr>
                 <w:b/>
+                <w:color w:val="FF0000"/>
                 <w:sz w:val="20"/>
               </w:rPr>
               <w:t xml:space="preserve">) Display </w:t>
@@ -10357,6 +10665,7 @@
             <w:r>
               <w:rPr>
                 <w:b/>
+                <w:color w:val="FF0000"/>
                 <w:sz w:val="20"/>
               </w:rPr>
               <w:t>studentA</w:t>
@@ -10365,6 +10674,7 @@
             <w:r>
               <w:rPr>
                 <w:b/>
+                <w:color w:val="FF0000"/>
                 <w:sz w:val="20"/>
               </w:rPr>
               <w:t xml:space="preserve"> timetable</w:t>
@@ -10382,6 +10692,7 @@
               <w:ind w:left="0" w:right="2096"/>
               <w:rPr>
                 <w:b/>
+                <w:color w:val="FF0000"/>
                 <w:sz w:val="6"/>
               </w:rPr>
             </w:pPr>
@@ -10391,12 +10702,14 @@
               <w:pStyle w:val="TableParagraph"/>
               <w:ind w:left="0" w:right="2096"/>
               <w:rPr>
+                <w:color w:val="FF0000"/>
                 <w:sz w:val="20"/>
               </w:rPr>
             </w:pPr>
             <w:r>
               <w:rPr>
                 <w:noProof/>
+                <w:color w:val="FF0000"/>
                 <w:sz w:val="20"/>
               </w:rPr>
               <w:drawing>
@@ -10443,6 +10756,7 @@
       <w:pPr>
         <w:ind w:right="2096"/>
         <w:rPr>
+          <w:color w:val="FF0000"/>
           <w:sz w:val="20"/>
         </w:rPr>
         <w:sectPr>
@@ -10459,6 +10773,7 @@
         <w:ind w:right="2096"/>
         <w:rPr>
           <w:b/>
+          <w:color w:val="FF0000"/>
           <w:sz w:val="13"/>
         </w:rPr>
       </w:pPr>
@@ -10477,12 +10792,14 @@
         <w:ind w:left="0" w:right="2096" w:hanging="361"/>
         <w:rPr>
           <w:b/>
+          <w:color w:val="FF0000"/>
           <w:sz w:val="24"/>
         </w:rPr>
       </w:pPr>
       <w:r>
         <w:rPr>
           <w:b/>
+          <w:color w:val="FF0000"/>
           <w:sz w:val="24"/>
         </w:rPr>
         <w:t>Print student list by index number,</w:t>
@@ -10490,6 +10807,7 @@
       <w:r>
         <w:rPr>
           <w:b/>
+          <w:color w:val="FF0000"/>
           <w:spacing w:val="1"/>
           <w:sz w:val="24"/>
         </w:rPr>
@@ -10498,6 +10816,7 @@
       <w:r>
         <w:rPr>
           <w:b/>
+          <w:color w:val="FF0000"/>
           <w:sz w:val="24"/>
         </w:rPr>
         <w:t>course</w:t>
@@ -10510,6 +10829,7 @@
         <w:ind w:right="2096"/>
         <w:rPr>
           <w:b/>
+          <w:color w:val="FF0000"/>
           <w:sz w:val="16"/>
         </w:rPr>
       </w:pPr>
@@ -10552,12 +10872,14 @@
               <w:ind w:left="0" w:right="2096"/>
               <w:rPr>
                 <w:b/>
+                <w:color w:val="FF0000"/>
                 <w:sz w:val="20"/>
               </w:rPr>
             </w:pPr>
             <w:r>
               <w:rPr>
                 <w:b/>
+                <w:color w:val="FF0000"/>
                 <w:sz w:val="20"/>
               </w:rPr>
               <w:t>ai) Print list by Course</w:t>
@@ -10573,12 +10895,14 @@
               <w:pStyle w:val="TableParagraph"/>
               <w:ind w:left="0" w:right="2096"/>
               <w:rPr>
+                <w:color w:val="FF0000"/>
                 <w:sz w:val="20"/>
               </w:rPr>
             </w:pPr>
             <w:r>
               <w:rPr>
                 <w:noProof/>
+                <w:color w:val="FF0000"/>
                 <w:sz w:val="20"/>
               </w:rPr>
               <w:drawing>
@@ -10635,6 +10959,7 @@
               <w:ind w:left="0" w:right="2096"/>
               <w:rPr>
                 <w:b/>
+                <w:color w:val="FF0000"/>
                 <w:sz w:val="20"/>
               </w:rPr>
             </w:pPr>
@@ -10642,6 +10967,7 @@
             <w:r>
               <w:rPr>
                 <w:b/>
+                <w:color w:val="FF0000"/>
                 <w:sz w:val="20"/>
               </w:rPr>
               <w:t>aii</w:t>
@@ -10650,6 +10976,7 @@
             <w:r>
               <w:rPr>
                 <w:b/>
+                <w:color w:val="FF0000"/>
                 <w:sz w:val="20"/>
               </w:rPr>
               <w:t>) Print list by Index</w:t>
@@ -10665,12 +10992,14 @@
               <w:pStyle w:val="TableParagraph"/>
               <w:ind w:left="0" w:right="2096"/>
               <w:rPr>
+                <w:color w:val="FF0000"/>
                 <w:sz w:val="20"/>
               </w:rPr>
             </w:pPr>
             <w:r>
               <w:rPr>
                 <w:noProof/>
+                <w:color w:val="FF0000"/>
                 <w:sz w:val="20"/>
               </w:rPr>
               <w:drawing>
@@ -10727,12 +11056,14 @@
               <w:ind w:left="0" w:right="2096"/>
               <w:rPr>
                 <w:b/>
+                <w:color w:val="FF0000"/>
                 <w:sz w:val="20"/>
               </w:rPr>
             </w:pPr>
             <w:r>
               <w:rPr>
                 <w:b/>
+                <w:color w:val="FF0000"/>
                 <w:sz w:val="20"/>
               </w:rPr>
               <w:t>b) Invalid data entries (</w:t>
@@ -10742,6 +11073,7 @@
             <w:r>
               <w:rPr>
                 <w:b/>
+                <w:color w:val="FF0000"/>
                 <w:sz w:val="20"/>
               </w:rPr>
               <w:t>eg</w:t>
@@ -10751,6 +11083,7 @@
             <w:r>
               <w:rPr>
                 <w:b/>
+                <w:color w:val="FF0000"/>
                 <w:sz w:val="20"/>
               </w:rPr>
               <w:t xml:space="preserve"> course code, index code </w:t>
@@ -10759,6 +11092,7 @@
             <w:r>
               <w:rPr>
                 <w:b/>
+                <w:color w:val="FF0000"/>
                 <w:sz w:val="20"/>
               </w:rPr>
               <w:t>etc</w:t>
@@ -10767,6 +11101,7 @@
             <w:r>
               <w:rPr>
                 <w:b/>
+                <w:color w:val="FF0000"/>
                 <w:sz w:val="20"/>
               </w:rPr>
               <w:t>)</w:t>
@@ -10784,6 +11119,7 @@
               <w:ind w:left="0" w:right="2096"/>
               <w:rPr>
                 <w:b/>
+                <w:color w:val="FF0000"/>
                 <w:sz w:val="5"/>
               </w:rPr>
             </w:pPr>
@@ -10793,12 +11129,14 @@
               <w:pStyle w:val="TableParagraph"/>
               <w:ind w:left="0" w:right="2096"/>
               <w:rPr>
+                <w:color w:val="FF0000"/>
                 <w:sz w:val="20"/>
               </w:rPr>
             </w:pPr>
             <w:r>
               <w:rPr>
                 <w:noProof/>
+                <w:color w:val="FF0000"/>
                 <w:sz w:val="20"/>
               </w:rPr>
               <w:drawing>
@@ -10847,6 +11185,7 @@
         <w:ind w:right="2096"/>
         <w:rPr>
           <w:b/>
+          <w:color w:val="FF0000"/>
           <w:sz w:val="26"/>
         </w:rPr>
       </w:pPr>
@@ -10865,12 +11204,14 @@
         <w:ind w:left="0" w:right="2096" w:hanging="361"/>
         <w:rPr>
           <w:b/>
+          <w:color w:val="FF0000"/>
           <w:sz w:val="24"/>
         </w:rPr>
       </w:pPr>
       <w:r>
         <w:rPr>
           <w:b/>
+          <w:color w:val="FF0000"/>
           <w:sz w:val="24"/>
         </w:rPr>
         <w:t xml:space="preserve">Swap Index Number </w:t>
@@ -10879,6 +11220,7 @@
       <w:r>
         <w:rPr>
           <w:b/>
+          <w:color w:val="FF0000"/>
           <w:sz w:val="24"/>
         </w:rPr>
         <w:t>With</w:t>
@@ -10887,6 +11229,7 @@
       <w:r>
         <w:rPr>
           <w:b/>
+          <w:color w:val="FF0000"/>
           <w:sz w:val="24"/>
         </w:rPr>
         <w:t xml:space="preserve"> Another</w:t>
@@ -10894,6 +11237,7 @@
       <w:r>
         <w:rPr>
           <w:b/>
+          <w:color w:val="FF0000"/>
           <w:spacing w:val="-3"/>
           <w:sz w:val="24"/>
         </w:rPr>
@@ -10902,6 +11246,7 @@
       <w:r>
         <w:rPr>
           <w:b/>
+          <w:color w:val="FF0000"/>
           <w:sz w:val="24"/>
         </w:rPr>
         <w:t>Student</w:t>
@@ -10914,6 +11259,7 @@
         <w:ind w:right="2096"/>
         <w:rPr>
           <w:b/>
+          <w:color w:val="FF0000"/>
           <w:sz w:val="22"/>
         </w:rPr>
       </w:pPr>
@@ -10956,12 +11302,14 @@
               <w:ind w:left="0" w:right="2096"/>
               <w:rPr>
                 <w:b/>
+                <w:color w:val="FF0000"/>
                 <w:sz w:val="20"/>
               </w:rPr>
             </w:pPr>
             <w:r>
               <w:rPr>
                 <w:b/>
+                <w:color w:val="FF0000"/>
                 <w:sz w:val="20"/>
               </w:rPr>
               <w:t>a) To swap index with peer, stude</w:t>
@@ -10969,6 +11317,7 @@
             <w:r>
               <w:rPr>
                 <w:b/>
+                <w:color w:val="FF0000"/>
                 <w:sz w:val="20"/>
               </w:rPr>
               <w:lastRenderedPageBreak/>
@@ -10985,12 +11334,14 @@
               <w:pStyle w:val="TableParagraph"/>
               <w:ind w:left="0" w:right="2096"/>
               <w:rPr>
+                <w:color w:val="FF0000"/>
                 <w:sz w:val="20"/>
               </w:rPr>
             </w:pPr>
             <w:r>
               <w:rPr>
                 <w:noProof/>
+                <w:color w:val="FF0000"/>
                 <w:sz w:val="20"/>
               </w:rPr>
               <w:lastRenderedPageBreak/>
@@ -11048,12 +11399,14 @@
               <w:ind w:left="0" w:right="2096"/>
               <w:rPr>
                 <w:b/>
+                <w:color w:val="FF0000"/>
                 <w:sz w:val="20"/>
               </w:rPr>
             </w:pPr>
             <w:r>
               <w:rPr>
                 <w:b/>
+                <w:color w:val="FF0000"/>
                 <w:sz w:val="20"/>
               </w:rPr>
               <w:t xml:space="preserve">b) </w:t>
@@ -11062,6 +11415,7 @@
             <w:r>
               <w:rPr>
                 <w:b/>
+                <w:color w:val="FF0000"/>
                 <w:sz w:val="20"/>
               </w:rPr>
               <w:t>Student</w:t>
@@ -11070,6 +11424,7 @@
             <w:r>
               <w:rPr>
                 <w:b/>
+                <w:color w:val="FF0000"/>
                 <w:sz w:val="20"/>
               </w:rPr>
               <w:t xml:space="preserve"> need to enter the indexes to </w:t>
@@ -11077,6 +11432,7 @@
             <w:r>
               <w:rPr>
                 <w:b/>
+                <w:color w:val="FF0000"/>
                 <w:sz w:val="20"/>
               </w:rPr>
               <w:lastRenderedPageBreak/>
@@ -11093,12 +11449,14 @@
               <w:pStyle w:val="TableParagraph"/>
               <w:ind w:left="0" w:right="2096"/>
               <w:rPr>
+                <w:color w:val="FF0000"/>
                 <w:sz w:val="20"/>
               </w:rPr>
             </w:pPr>
             <w:r>
               <w:rPr>
                 <w:noProof/>
+                <w:color w:val="FF0000"/>
                 <w:sz w:val="20"/>
               </w:rPr>
               <w:lastRenderedPageBreak/>
@@ -11144,12 +11502,14 @@
               <w:pStyle w:val="TableParagraph"/>
               <w:ind w:left="0" w:right="2096"/>
               <w:rPr>
+                <w:color w:val="FF0000"/>
                 <w:sz w:val="20"/>
               </w:rPr>
             </w:pPr>
             <w:r>
               <w:rPr>
                 <w:noProof/>
+                <w:color w:val="FF0000"/>
                 <w:sz w:val="20"/>
               </w:rPr>
               <w:drawing>
@@ -11196,6 +11556,7 @@
       <w:pPr>
         <w:ind w:right="2096"/>
         <w:rPr>
+          <w:color w:val="FF0000"/>
           <w:sz w:val="20"/>
         </w:rPr>
         <w:sectPr>
@@ -11212,6 +11573,7 @@
         <w:ind w:right="2096"/>
         <w:rPr>
           <w:b/>
+          <w:color w:val="FF0000"/>
           <w:sz w:val="21"/>
         </w:rPr>
       </w:pPr>
@@ -11254,12 +11616,14 @@
               <w:ind w:left="0" w:right="2096"/>
               <w:rPr>
                 <w:b/>
+                <w:color w:val="FF0000"/>
                 <w:sz w:val="20"/>
               </w:rPr>
             </w:pPr>
             <w:r>
               <w:rPr>
                 <w:b/>
+                <w:color w:val="FF0000"/>
                 <w:sz w:val="20"/>
               </w:rPr>
               <w:t xml:space="preserve">c) </w:t>
@@ -11268,6 +11632,7 @@
             <w:r>
               <w:rPr>
                 <w:b/>
+                <w:color w:val="FF0000"/>
                 <w:sz w:val="20"/>
               </w:rPr>
               <w:t>New</w:t>
@@ -11276,6 +11641,7 @@
             <w:r>
               <w:rPr>
                 <w:b/>
+                <w:color w:val="FF0000"/>
                 <w:sz w:val="20"/>
               </w:rPr>
               <w:t xml:space="preserve"> index is reflected in student’s timetable</w:t>
@@ -11291,12 +11657,14 @@
               <w:pStyle w:val="TableParagraph"/>
               <w:ind w:left="0" w:right="2096"/>
               <w:rPr>
+                <w:color w:val="FF0000"/>
                 <w:sz w:val="20"/>
               </w:rPr>
             </w:pPr>
             <w:r>
               <w:rPr>
                 <w:noProof/>
+                <w:color w:val="FF0000"/>
                 <w:sz w:val="20"/>
               </w:rPr>
               <w:drawing>
@@ -11345,6 +11713,7 @@
         <w:ind w:right="2096"/>
         <w:rPr>
           <w:b/>
+          <w:color w:val="FF0000"/>
           <w:sz w:val="20"/>
         </w:rPr>
       </w:pPr>
@@ -11356,6 +11725,7 @@
         <w:ind w:right="2096"/>
         <w:rPr>
           <w:b/>
+          <w:color w:val="FF0000"/>
           <w:sz w:val="18"/>
         </w:rPr>
       </w:pPr>
@@ -11374,12 +11744,14 @@
         <w:ind w:left="0" w:right="2096" w:hanging="361"/>
         <w:rPr>
           <w:b/>
+          <w:color w:val="FF0000"/>
           <w:sz w:val="24"/>
         </w:rPr>
       </w:pPr>
       <w:r>
         <w:rPr>
           <w:b/>
+          <w:color w:val="FF0000"/>
           <w:sz w:val="24"/>
         </w:rPr>
         <w:t xml:space="preserve">Change Index Number </w:t>
@@ -11388,6 +11760,7 @@
       <w:r>
         <w:rPr>
           <w:b/>
+          <w:color w:val="FF0000"/>
           <w:sz w:val="24"/>
         </w:rPr>
         <w:t>Of</w:t>
@@ -11396,6 +11769,7 @@
       <w:r>
         <w:rPr>
           <w:b/>
+          <w:color w:val="FF0000"/>
           <w:sz w:val="24"/>
         </w:rPr>
         <w:t xml:space="preserve"> A Course</w:t>
@@ -11408,6 +11782,7 @@
         <w:ind w:right="2096"/>
         <w:rPr>
           <w:b/>
+          <w:color w:val="FF0000"/>
           <w:sz w:val="22"/>
         </w:rPr>
       </w:pPr>
@@ -11450,12 +11825,14 @@
               <w:ind w:left="0" w:right="2096"/>
               <w:rPr>
                 <w:b/>
+                <w:color w:val="FF0000"/>
                 <w:sz w:val="20"/>
               </w:rPr>
             </w:pPr>
             <w:r>
               <w:rPr>
                 <w:b/>
+                <w:color w:val="FF0000"/>
                 <w:sz w:val="20"/>
               </w:rPr>
               <w:t>a) Staff select the index numb</w:t>
@@ -11463,6 +11840,7 @@
             <w:r>
               <w:rPr>
                 <w:b/>
+                <w:color w:val="FF0000"/>
                 <w:sz w:val="20"/>
               </w:rPr>
               <w:lastRenderedPageBreak/>
@@ -11481,6 +11859,7 @@
               <w:ind w:left="0" w:right="2096"/>
               <w:rPr>
                 <w:b/>
+                <w:color w:val="FF0000"/>
                 <w:sz w:val="6"/>
               </w:rPr>
             </w:pPr>
@@ -11490,12 +11869,14 @@
               <w:pStyle w:val="TableParagraph"/>
               <w:ind w:left="0" w:right="2096"/>
               <w:rPr>
+                <w:color w:val="FF0000"/>
                 <w:sz w:val="20"/>
               </w:rPr>
             </w:pPr>
             <w:r>
               <w:rPr>
                 <w:noProof/>
+                <w:color w:val="FF0000"/>
                 <w:position w:val="12"/>
                 <w:sz w:val="20"/>
               </w:rPr>
@@ -11537,6 +11918,7 @@
             </w:r>
             <w:r>
               <w:rPr>
+                <w:color w:val="FF0000"/>
                 <w:spacing w:val="31"/>
                 <w:position w:val="12"/>
                 <w:sz w:val="20"/>
@@ -11546,6 +11928,7 @@
             <w:r>
               <w:rPr>
                 <w:noProof/>
+                <w:color w:val="FF0000"/>
                 <w:spacing w:val="31"/>
                 <w:sz w:val="20"/>
               </w:rPr>
@@ -11603,12 +11986,14 @@
               <w:ind w:left="0" w:right="2096"/>
               <w:rPr>
                 <w:b/>
+                <w:color w:val="FF0000"/>
                 <w:sz w:val="20"/>
               </w:rPr>
             </w:pPr>
             <w:r>
               <w:rPr>
                 <w:b/>
+                <w:color w:val="FF0000"/>
                 <w:sz w:val="20"/>
               </w:rPr>
               <w:t xml:space="preserve">b) </w:t>
@@ -11617,6 +12002,7 @@
             <w:r>
               <w:rPr>
                 <w:b/>
+                <w:color w:val="FF0000"/>
                 <w:sz w:val="20"/>
               </w:rPr>
               <w:t>New</w:t>
@@ -11625,6 +12011,7 @@
             <w:r>
               <w:rPr>
                 <w:b/>
+                <w:color w:val="FF0000"/>
                 <w:sz w:val="20"/>
               </w:rPr>
               <w:t xml:space="preserve"> index is reflected in th</w:t>
@@ -11632,6 +12019,7 @@
             <w:r>
               <w:rPr>
                 <w:b/>
+                <w:color w:val="FF0000"/>
                 <w:sz w:val="20"/>
               </w:rPr>
               <w:lastRenderedPageBreak/>
@@ -11650,6 +12038,7 @@
               <w:ind w:left="0" w:right="2096"/>
               <w:rPr>
                 <w:b/>
+                <w:color w:val="FF0000"/>
                 <w:sz w:val="8"/>
               </w:rPr>
             </w:pPr>
@@ -11659,12 +12048,14 @@
               <w:pStyle w:val="TableParagraph"/>
               <w:ind w:left="0" w:right="2096"/>
               <w:rPr>
+                <w:color w:val="FF0000"/>
                 <w:sz w:val="20"/>
               </w:rPr>
             </w:pPr>
             <w:r>
               <w:rPr>
                 <w:noProof/>
+                <w:color w:val="FF0000"/>
                 <w:sz w:val="20"/>
               </w:rPr>
               <w:drawing>
@@ -11710,6 +12101,9 @@
     <w:p>
       <w:pPr>
         <w:ind w:right="2096"/>
+        <w:rPr>
+          <w:color w:val="FF0000"/>
+        </w:rPr>
       </w:pPr>
     </w:p>
     <w:sectPr>

</xml_diff>